<commit_message>
Getting hit on first read on trace2???
</commit_message>
<xml_diff>
--- a/Notes.docx
+++ b/Notes.docx
@@ -16,61 +16,104 @@
           <w:sz w:val="24"/>
           <w:szCs w:val="24"/>
         </w:rPr>
-        <w:t>WB and WT won’t change hit rate. However, you do need to track:</w:t>
-      </w:r>
-    </w:p>
-    <w:p>
-      <w:pPr>
-        <w:rPr>
-          <w:rFonts w:ascii="Montserrat" w:hAnsi="Montserrat"/>
-          <w:sz w:val="24"/>
-          <w:szCs w:val="24"/>
-        </w:rPr>
-      </w:pPr>
-      <w:r>
-        <w:rPr>
-          <w:rFonts w:ascii="Montserrat" w:hAnsi="Montserrat"/>
-          <w:sz w:val="24"/>
-          <w:szCs w:val="24"/>
-        </w:rPr>
-        <w:t>total bytes transferred from cache to memory</w:t>
-      </w:r>
-    </w:p>
-    <w:p>
-      <w:pPr>
-        <w:rPr>
-          <w:rFonts w:ascii="Montserrat" w:hAnsi="Montserrat"/>
-          <w:sz w:val="24"/>
-          <w:szCs w:val="24"/>
-        </w:rPr>
-      </w:pPr>
-      <w:r>
-        <w:rPr>
-          <w:rFonts w:ascii="Montserrat" w:hAnsi="Montserrat"/>
-          <w:sz w:val="24"/>
-          <w:szCs w:val="24"/>
-        </w:rPr>
-        <w:t>total byte transferred from memory to cache</w:t>
-      </w:r>
-    </w:p>
-    <w:p>
-      <w:pPr>
-        <w:rPr>
-          <w:rFonts w:ascii="Montserrat" w:hAnsi="Montserrat"/>
-          <w:sz w:val="24"/>
-          <w:szCs w:val="24"/>
-        </w:rPr>
-      </w:pPr>
-      <w:r>
-        <w:rPr>
-          <w:rFonts w:ascii="Montserrat" w:hAnsi="Montserrat"/>
-          <w:sz w:val="24"/>
-          <w:szCs w:val="24"/>
-        </w:rPr>
-        <w:t>both of which will change</w:t>
+        <w:t>test2: hitting on first read for some reason (valid bit should be 0, so hit should be impossible)</w:t>
       </w:r>
       <w:bookmarkStart w:id="0" w:name="_GoBack"/>
       <w:bookmarkEnd w:id="0"/>
+    </w:p>
+    <w:p>
+      <w:pPr>
+        <w:rPr>
+          <w:rFonts w:ascii="Montserrat" w:hAnsi="Montserrat"/>
+          <w:sz w:val="24"/>
+          <w:szCs w:val="24"/>
+        </w:rPr>
+      </w:pPr>
+      <w:r>
+        <w:rPr>
+          <w:rFonts w:ascii="Montserrat" w:hAnsi="Montserrat"/>
+          <w:sz w:val="24"/>
+          <w:szCs w:val="24"/>
+        </w:rPr>
+        <w:t>Write: Miss if data not in cache. If not in cache, write it to cache?</w:t>
+      </w:r>
+    </w:p>
+    <w:p>
+      <w:pPr>
+        <w:rPr>
+          <w:rFonts w:ascii="Montserrat" w:hAnsi="Montserrat"/>
+          <w:sz w:val="24"/>
+          <w:szCs w:val="24"/>
+        </w:rPr>
+      </w:pPr>
+    </w:p>
+    <w:p>
+      <w:pPr>
+        <w:rPr>
+          <w:rFonts w:ascii="Montserrat" w:hAnsi="Montserrat"/>
+          <w:sz w:val="24"/>
+          <w:szCs w:val="24"/>
+        </w:rPr>
+      </w:pPr>
+      <w:r>
+        <w:rPr>
+          <w:rFonts w:ascii="Montserrat" w:hAnsi="Montserrat"/>
+          <w:sz w:val="24"/>
+          <w:szCs w:val="24"/>
+        </w:rPr>
+        <w:t>WB and WT won’t change hit rate. However, you do need to track:</w:t>
+      </w:r>
+    </w:p>
+    <w:p>
+      <w:pPr>
+        <w:rPr>
+          <w:rFonts w:ascii="Montserrat" w:hAnsi="Montserrat"/>
+          <w:sz w:val="24"/>
+          <w:szCs w:val="24"/>
+        </w:rPr>
+      </w:pPr>
+      <w:r>
+        <w:rPr>
+          <w:rFonts w:ascii="Montserrat" w:hAnsi="Montserrat"/>
+          <w:sz w:val="24"/>
+          <w:szCs w:val="24"/>
+        </w:rPr>
+        <w:t>total bytes transferred from cache to memory</w:t>
+      </w:r>
+    </w:p>
+    <w:p>
+      <w:pPr>
+        <w:rPr>
+          <w:rFonts w:ascii="Montserrat" w:hAnsi="Montserrat"/>
+          <w:sz w:val="24"/>
+          <w:szCs w:val="24"/>
+        </w:rPr>
+      </w:pPr>
+      <w:r>
+        <w:rPr>
+          <w:rFonts w:ascii="Montserrat" w:hAnsi="Montserrat"/>
+          <w:sz w:val="24"/>
+          <w:szCs w:val="24"/>
+        </w:rPr>
+        <w:t>total byte transferred from memory to cache</w:t>
+      </w:r>
+    </w:p>
+    <w:p>
+      <w:pPr>
+        <w:rPr>
+          <w:rFonts w:ascii="Montserrat" w:hAnsi="Montserrat"/>
+          <w:sz w:val="24"/>
+          <w:szCs w:val="24"/>
+        </w:rPr>
+      </w:pPr>
+      <w:r>
+        <w:rPr>
+          <w:rFonts w:ascii="Montserrat" w:hAnsi="Montserrat"/>
+          <w:sz w:val="24"/>
+          <w:szCs w:val="24"/>
+        </w:rPr>
+        <w:t>both of which will change</w:t>
+      </w:r>
     </w:p>
     <w:p>
       <w:pPr>

</xml_diff>

<commit_message>
Works for base case!
</commit_message>
<xml_diff>
--- a/Notes.docx
+++ b/Notes.docx
@@ -16,10 +16,61 @@
           <w:sz w:val="24"/>
           <w:szCs w:val="24"/>
         </w:rPr>
-        <w:t>test2: hitting on first read for some reason (valid bit should be 0, so hit should be impossible)</w:t>
+        <w:t>N</w:t>
+      </w:r>
+      <w:r>
+        <w:rPr>
+          <w:rFonts w:ascii="Montserrat" w:hAnsi="Montserrat"/>
+          <w:sz w:val="24"/>
+          <w:szCs w:val="24"/>
+        </w:rPr>
+        <w:t xml:space="preserve">ow </w:t>
+      </w:r>
+      <w:r>
+        <w:rPr>
+          <w:rFonts w:ascii="Montserrat" w:hAnsi="Montserrat"/>
+          <w:sz w:val="24"/>
+          <w:szCs w:val="24"/>
+        </w:rPr>
+        <w:t>writes and reads are hitting when the tag is the same, but index is different</w:t>
       </w:r>
       <w:bookmarkStart w:id="0" w:name="_GoBack"/>
       <w:bookmarkEnd w:id="0"/>
+    </w:p>
+    <w:p>
+      <w:pPr>
+        <w:rPr>
+          <w:rFonts w:ascii="Montserrat" w:hAnsi="Montserrat"/>
+          <w:sz w:val="24"/>
+          <w:szCs w:val="24"/>
+        </w:rPr>
+      </w:pPr>
+      <w:r>
+        <w:rPr>
+          <w:rFonts w:ascii="Montserrat" w:hAnsi="Montserrat"/>
+          <w:sz w:val="24"/>
+          <w:szCs w:val="24"/>
+          <w:highlight w:val="green"/>
+        </w:rPr>
+        <w:t>test2: hitting on first read for some reason (valid bit should be 0, so hit should be impossible)</w:t>
+      </w:r>
+      <w:r>
+        <w:rPr>
+          <w:rFonts w:ascii="Montserrat" w:hAnsi="Montserrat"/>
+          <w:sz w:val="24"/>
+          <w:szCs w:val="24"/>
+          <w:highlight w:val="green"/>
+        </w:rPr>
+        <w:t xml:space="preserve"> </w:t>
+      </w:r>
+      <w:r>
+        <w:rPr>
+          <w:rFonts w:ascii="Montserrat" w:hAnsi="Montserrat"/>
+          <w:sz w:val="24"/>
+          <w:szCs w:val="24"/>
+        </w:rPr>
+        <w:t>Forgot to remove test line</w:t>
+      </w:r>
     </w:p>
     <w:p>
       <w:pPr>

</xml_diff>

<commit_message>
Different Sizes Working for DM
</commit_message>
<xml_diff>
--- a/Notes.docx
+++ b/Notes.docx
@@ -16,23 +16,41 @@
           <w:sz w:val="24"/>
           <w:szCs w:val="24"/>
         </w:rPr>
-        <w:t>N</w:t>
-      </w:r>
-      <w:r>
-        <w:rPr>
-          <w:rFonts w:ascii="Montserrat" w:hAnsi="Montserrat"/>
-          <w:sz w:val="24"/>
-          <w:szCs w:val="24"/>
-        </w:rPr>
-        <w:t xml:space="preserve">ow </w:t>
-      </w:r>
-      <w:r>
-        <w:rPr>
-          <w:rFonts w:ascii="Montserrat" w:hAnsi="Montserrat"/>
-          <w:sz w:val="24"/>
-          <w:szCs w:val="24"/>
-        </w:rPr>
-        <w:t>writes and reads are hitting when the tag is the same, but index is different</w:t>
+        <w:t xml:space="preserve">2W: build the cache. </w:t>
+      </w:r>
+    </w:p>
+    <w:p>
+      <w:pPr>
+        <w:rPr>
+          <w:rFonts w:ascii="Montserrat" w:hAnsi="Montserrat"/>
+          <w:sz w:val="24"/>
+          <w:szCs w:val="24"/>
+        </w:rPr>
+      </w:pPr>
+      <w:r>
+        <w:rPr>
+          <w:rFonts w:ascii="Montserrat" w:hAnsi="Montserrat"/>
+          <w:sz w:val="24"/>
+          <w:szCs w:val="24"/>
+        </w:rPr>
+        <w:t>Then change write method.</w:t>
+      </w:r>
+    </w:p>
+    <w:p>
+      <w:pPr>
+        <w:rPr>
+          <w:rFonts w:ascii="Montserrat" w:hAnsi="Montserrat"/>
+          <w:sz w:val="24"/>
+          <w:szCs w:val="24"/>
+        </w:rPr>
+      </w:pPr>
+      <w:r>
+        <w:rPr>
+          <w:rFonts w:ascii="Montserrat" w:hAnsi="Montserrat"/>
+          <w:sz w:val="24"/>
+          <w:szCs w:val="24"/>
+        </w:rPr>
+        <w:t>Then change read method</w:t>
       </w:r>
       <w:bookmarkStart w:id="0" w:name="_GoBack"/>
       <w:bookmarkEnd w:id="0"/>
@@ -50,8 +68,220 @@
           <w:rFonts w:ascii="Montserrat" w:hAnsi="Montserrat"/>
           <w:sz w:val="24"/>
           <w:szCs w:val="24"/>
+        </w:rPr>
+        <w:t xml:space="preserve">For a </w:t>
+      </w:r>
+      <w:proofErr w:type="gramStart"/>
+      <w:r>
+        <w:rPr>
+          <w:rFonts w:ascii="Montserrat" w:hAnsi="Montserrat"/>
+          <w:sz w:val="24"/>
+          <w:szCs w:val="24"/>
+        </w:rPr>
+        <w:t>2 way</w:t>
+      </w:r>
+      <w:proofErr w:type="gramEnd"/>
+      <w:r>
+        <w:rPr>
+          <w:rFonts w:ascii="Montserrat" w:hAnsi="Montserrat"/>
+          <w:sz w:val="24"/>
+          <w:szCs w:val="24"/>
+        </w:rPr>
+        <w:t xml:space="preserve"> cache, we want </w:t>
+      </w:r>
+      <w:r>
+        <w:rPr>
+          <w:rFonts w:ascii="Montserrat" w:hAnsi="Montserrat"/>
+          <w:sz w:val="24"/>
+          <w:szCs w:val="24"/>
+        </w:rPr>
+        <w:t>our width to be two and our block count to be halved (if 2W, width = 2,</w:t>
+      </w:r>
+    </w:p>
+    <w:p>
+      <w:pPr>
+        <w:rPr>
+          <w:rFonts w:ascii="Montserrat" w:hAnsi="Montserrat"/>
+          <w:sz w:val="24"/>
+          <w:szCs w:val="24"/>
+        </w:rPr>
+      </w:pPr>
+      <w:proofErr w:type="spellStart"/>
+      <w:r>
+        <w:rPr>
+          <w:rFonts w:ascii="Montserrat" w:hAnsi="Montserrat"/>
+          <w:sz w:val="24"/>
+          <w:szCs w:val="24"/>
+        </w:rPr>
+        <w:t>elif</w:t>
+      </w:r>
+      <w:proofErr w:type="spellEnd"/>
+      <w:r>
+        <w:rPr>
+          <w:rFonts w:ascii="Montserrat" w:hAnsi="Montserrat"/>
+          <w:sz w:val="24"/>
+          <w:szCs w:val="24"/>
+        </w:rPr>
+        <w:t xml:space="preserve"> 4W</w:t>
+      </w:r>
+    </w:p>
+    <w:p>
+      <w:pPr>
+        <w:rPr>
+          <w:rFonts w:ascii="Montserrat" w:hAnsi="Montserrat"/>
+          <w:sz w:val="24"/>
+          <w:szCs w:val="24"/>
+        </w:rPr>
+      </w:pPr>
+      <w:r>
+        <w:rPr>
+          <w:rFonts w:ascii="Montserrat" w:hAnsi="Montserrat"/>
+          <w:sz w:val="24"/>
+          <w:szCs w:val="24"/>
+        </w:rPr>
+        <w:t>FA)</w:t>
+      </w:r>
+    </w:p>
+    <w:p>
+      <w:pPr>
+        <w:rPr>
+          <w:rFonts w:ascii="Montserrat" w:hAnsi="Montserrat"/>
+          <w:sz w:val="24"/>
+          <w:szCs w:val="24"/>
+        </w:rPr>
+      </w:pPr>
+      <w:r>
+        <w:rPr>
+          <w:rFonts w:ascii="Montserrat" w:hAnsi="Montserrat"/>
+          <w:sz w:val="24"/>
+          <w:szCs w:val="24"/>
+        </w:rPr>
+        <w:t>block count = block count/width</w:t>
+      </w:r>
+    </w:p>
+    <w:p>
+      <w:pPr>
+        <w:rPr>
+          <w:rFonts w:ascii="Montserrat" w:hAnsi="Montserrat"/>
+          <w:sz w:val="24"/>
+          <w:szCs w:val="24"/>
           <w:highlight w:val="green"/>
         </w:rPr>
+      </w:pPr>
+    </w:p>
+    <w:p>
+      <w:pPr>
+        <w:rPr>
+          <w:rFonts w:ascii="Montserrat" w:hAnsi="Montserrat"/>
+          <w:sz w:val="24"/>
+          <w:szCs w:val="24"/>
+        </w:rPr>
+      </w:pPr>
+      <w:r>
+        <w:rPr>
+          <w:rFonts w:ascii="Montserrat" w:hAnsi="Montserrat"/>
+          <w:sz w:val="24"/>
+          <w:szCs w:val="24"/>
+          <w:highlight w:val="green"/>
+        </w:rPr>
+        <w:t xml:space="preserve">Breaking when I up the size, </w:t>
+      </w:r>
+      <w:r>
+        <w:rPr>
+          <w:rFonts w:ascii="Montserrat" w:hAnsi="Montserrat"/>
+          <w:sz w:val="24"/>
+          <w:szCs w:val="24"/>
+          <w:highlight w:val="green"/>
+        </w:rPr>
+        <w:t>“Index out of range”</w:t>
+      </w:r>
+    </w:p>
+    <w:p>
+      <w:pPr>
+        <w:rPr>
+          <w:rFonts w:ascii="Montserrat" w:hAnsi="Montserrat"/>
+          <w:sz w:val="24"/>
+          <w:szCs w:val="24"/>
+        </w:rPr>
+      </w:pPr>
+    </w:p>
+    <w:p>
+      <w:pPr>
+        <w:rPr>
+          <w:rFonts w:ascii="Montserrat" w:hAnsi="Montserrat"/>
+          <w:sz w:val="24"/>
+          <w:szCs w:val="24"/>
+        </w:rPr>
+      </w:pPr>
+      <w:r>
+        <w:rPr>
+          <w:rFonts w:ascii="Montserrat" w:hAnsi="Montserrat"/>
+          <w:sz w:val="24"/>
+          <w:szCs w:val="24"/>
+          <w:highlight w:val="green"/>
+        </w:rPr>
+        <w:t>Start by running through different sizes for direct mapped cache.</w:t>
+      </w:r>
+      <w:r>
+        <w:rPr>
+          <w:rFonts w:ascii="Montserrat" w:hAnsi="Montserrat"/>
+          <w:sz w:val="24"/>
+          <w:szCs w:val="24"/>
+        </w:rPr>
+        <w:t xml:space="preserve"> Next, make the 2W, 4W, and FA. Finally, track bytes written and add in WB vs WT</w:t>
+      </w:r>
+    </w:p>
+    <w:p>
+      <w:pPr>
+        <w:rPr>
+          <w:rFonts w:ascii="Montserrat" w:hAnsi="Montserrat"/>
+          <w:sz w:val="24"/>
+          <w:szCs w:val="24"/>
+        </w:rPr>
+      </w:pPr>
+    </w:p>
+    <w:p>
+      <w:pPr>
+        <w:rPr>
+          <w:rFonts w:ascii="Montserrat" w:hAnsi="Montserrat"/>
+          <w:sz w:val="24"/>
+          <w:szCs w:val="24"/>
+        </w:rPr>
+      </w:pPr>
+      <w:r>
+        <w:rPr>
+          <w:rFonts w:ascii="Montserrat" w:hAnsi="Montserrat"/>
+          <w:sz w:val="24"/>
+          <w:szCs w:val="24"/>
+          <w:highlight w:val="green"/>
+        </w:rPr>
+        <w:t xml:space="preserve">Now </w:t>
+      </w:r>
+      <w:r>
+        <w:rPr>
+          <w:rFonts w:ascii="Montserrat" w:hAnsi="Montserrat"/>
+          <w:sz w:val="24"/>
+          <w:szCs w:val="24"/>
+          <w:highlight w:val="green"/>
+        </w:rPr>
+        <w:t>writes and reads are hitting when the tag is the same, but index is different</w:t>
+      </w:r>
+    </w:p>
+    <w:p>
+      <w:pPr>
+        <w:rPr>
+          <w:rFonts w:ascii="Montserrat" w:hAnsi="Montserrat"/>
+          <w:sz w:val="24"/>
+          <w:szCs w:val="24"/>
+        </w:rPr>
+      </w:pPr>
+      <w:r>
+        <w:rPr>
+          <w:rFonts w:ascii="Montserrat" w:hAnsi="Montserrat"/>
+          <w:sz w:val="24"/>
+          <w:szCs w:val="24"/>
+          <w:highlight w:val="green"/>
+        </w:rPr>
         <w:t>test2: hitting on first read for some reason (valid bit should be 0, so hit should be impossible)</w:t>
       </w:r>
       <w:r>
@@ -248,6 +478,7 @@
           <w:sz w:val="24"/>
           <w:szCs w:val="24"/>
         </w:rPr>
+        <w:lastRenderedPageBreak/>
         <w:t>else:</w:t>
       </w:r>
     </w:p>

</xml_diff>

<commit_message>
Cache placement type doesn't affect hit rate?
</commit_message>
<xml_diff>
--- a/Notes.docx
+++ b/Notes.docx
@@ -16,41 +16,7 @@
           <w:sz w:val="24"/>
           <w:szCs w:val="24"/>
         </w:rPr>
-        <w:t xml:space="preserve">2W: build the cache. </w:t>
-      </w:r>
-    </w:p>
-    <w:p>
-      <w:pPr>
-        <w:rPr>
-          <w:rFonts w:ascii="Montserrat" w:hAnsi="Montserrat"/>
-          <w:sz w:val="24"/>
-          <w:szCs w:val="24"/>
-        </w:rPr>
-      </w:pPr>
-      <w:r>
-        <w:rPr>
-          <w:rFonts w:ascii="Montserrat" w:hAnsi="Montserrat"/>
-          <w:sz w:val="24"/>
-          <w:szCs w:val="24"/>
-        </w:rPr>
-        <w:t>Then change write method.</w:t>
-      </w:r>
-    </w:p>
-    <w:p>
-      <w:pPr>
-        <w:rPr>
-          <w:rFonts w:ascii="Montserrat" w:hAnsi="Montserrat"/>
-          <w:sz w:val="24"/>
-          <w:szCs w:val="24"/>
-        </w:rPr>
-      </w:pPr>
-      <w:r>
-        <w:rPr>
-          <w:rFonts w:ascii="Montserrat" w:hAnsi="Montserrat"/>
-          <w:sz w:val="24"/>
-          <w:szCs w:val="24"/>
-        </w:rPr>
-        <w:t>Then change read method</w:t>
+        <w:t>Their DM, 2W, 4W, FA has no effect on the hit rate. This makes no sense…</w:t>
       </w:r>
       <w:bookmarkStart w:id="0" w:name="_GoBack"/>
       <w:bookmarkEnd w:id="0"/>
@@ -63,6 +29,66 @@
           <w:szCs w:val="24"/>
         </w:rPr>
       </w:pPr>
+    </w:p>
+    <w:p>
+      <w:pPr>
+        <w:rPr>
+          <w:rFonts w:ascii="Montserrat" w:hAnsi="Montserrat"/>
+          <w:sz w:val="24"/>
+          <w:szCs w:val="24"/>
+        </w:rPr>
+      </w:pPr>
+      <w:r>
+        <w:rPr>
+          <w:rFonts w:ascii="Montserrat" w:hAnsi="Montserrat"/>
+          <w:sz w:val="24"/>
+          <w:szCs w:val="24"/>
+        </w:rPr>
+        <w:t xml:space="preserve">2W: build the cache. </w:t>
+      </w:r>
+    </w:p>
+    <w:p>
+      <w:pPr>
+        <w:rPr>
+          <w:rFonts w:ascii="Montserrat" w:hAnsi="Montserrat"/>
+          <w:sz w:val="24"/>
+          <w:szCs w:val="24"/>
+        </w:rPr>
+      </w:pPr>
+      <w:r>
+        <w:rPr>
+          <w:rFonts w:ascii="Montserrat" w:hAnsi="Montserrat"/>
+          <w:sz w:val="24"/>
+          <w:szCs w:val="24"/>
+        </w:rPr>
+        <w:t>Then change write method.</w:t>
+      </w:r>
+    </w:p>
+    <w:p>
+      <w:pPr>
+        <w:rPr>
+          <w:rFonts w:ascii="Montserrat" w:hAnsi="Montserrat"/>
+          <w:sz w:val="24"/>
+          <w:szCs w:val="24"/>
+        </w:rPr>
+      </w:pPr>
+      <w:r>
+        <w:rPr>
+          <w:rFonts w:ascii="Montserrat" w:hAnsi="Montserrat"/>
+          <w:sz w:val="24"/>
+          <w:szCs w:val="24"/>
+        </w:rPr>
+        <w:t>Then change read method</w:t>
+      </w:r>
+    </w:p>
+    <w:p>
+      <w:pPr>
+        <w:rPr>
+          <w:rFonts w:ascii="Montserrat" w:hAnsi="Montserrat"/>
+          <w:sz w:val="24"/>
+          <w:szCs w:val="24"/>
+        </w:rPr>
+      </w:pPr>
       <w:r>
         <w:rPr>
           <w:rFonts w:ascii="Montserrat" w:hAnsi="Montserrat"/>
@@ -436,6 +462,7 @@
           <w:sz w:val="24"/>
           <w:szCs w:val="24"/>
         </w:rPr>
+        <w:lastRenderedPageBreak/>
         <w:t>if read</w:t>
       </w:r>
     </w:p>
@@ -478,7 +505,6 @@
           <w:sz w:val="24"/>
           <w:szCs w:val="24"/>
         </w:rPr>
-        <w:lastRenderedPageBreak/>
         <w:t>else:</w:t>
       </w:r>
     </w:p>

</xml_diff>

<commit_message>
I'm not crazy. The universe is crazy
</commit_message>
<xml_diff>
--- a/Notes.docx
+++ b/Notes.docx
@@ -10,13 +10,40 @@
           <w:szCs w:val="24"/>
         </w:rPr>
       </w:pPr>
-      <w:r>
-        <w:rPr>
-          <w:rFonts w:ascii="Montserrat" w:hAnsi="Montserrat"/>
-          <w:sz w:val="24"/>
-          <w:szCs w:val="24"/>
-        </w:rPr>
-        <w:t>Their DM, 2W, 4W, FA has no effect on the hit rate. This makes no sense…</w:t>
+    </w:p>
+    <w:p>
+      <w:pPr>
+        <w:rPr>
+          <w:rFonts w:ascii="Montserrat" w:hAnsi="Montserrat"/>
+          <w:sz w:val="24"/>
+          <w:szCs w:val="24"/>
+        </w:rPr>
+      </w:pPr>
+      <w:r>
+        <w:rPr>
+          <w:rFonts w:ascii="Montserrat" w:hAnsi="Montserrat"/>
+          <w:sz w:val="24"/>
+          <w:szCs w:val="24"/>
+        </w:rPr>
+        <w:t xml:space="preserve">Check if </w:t>
+      </w:r>
+      <w:proofErr w:type="spellStart"/>
+      <w:r>
+        <w:rPr>
+          <w:rFonts w:ascii="Montserrat" w:hAnsi="Montserrat"/>
+          <w:sz w:val="24"/>
+          <w:szCs w:val="24"/>
+        </w:rPr>
+        <w:t>theIndex</w:t>
+      </w:r>
+      <w:proofErr w:type="spellEnd"/>
+      <w:r>
+        <w:rPr>
+          <w:rFonts w:ascii="Montserrat" w:hAnsi="Montserrat"/>
+          <w:sz w:val="24"/>
+          <w:szCs w:val="24"/>
+        </w:rPr>
+        <w:t xml:space="preserve"> is correct</w:t>
       </w:r>
       <w:bookmarkStart w:id="0" w:name="_GoBack"/>
       <w:bookmarkEnd w:id="0"/>
@@ -43,6 +70,181 @@
           <w:rFonts w:ascii="Montserrat" w:hAnsi="Montserrat"/>
           <w:sz w:val="24"/>
           <w:szCs w:val="24"/>
+          <w:highlight w:val="green"/>
+        </w:rPr>
+        <w:t>FOR FA, index is not always 0! Finding out why may solve my issues</w:t>
+      </w:r>
+      <w:r>
+        <w:rPr>
+          <w:rFonts w:ascii="Montserrat" w:hAnsi="Montserrat"/>
+          <w:sz w:val="24"/>
+          <w:szCs w:val="24"/>
+          <w:highlight w:val="green"/>
+        </w:rPr>
+        <w:t xml:space="preserve"> </w:t>
+      </w:r>
+      <w:r>
+        <w:rPr>
+          <w:rFonts w:ascii="Montserrat" w:hAnsi="Montserrat"/>
+          <w:sz w:val="24"/>
+          <w:szCs w:val="24"/>
+        </w:rPr>
+        <w:t>On</w:t>
+      </w:r>
+      <w:r>
+        <w:rPr>
+          <w:rFonts w:ascii="Montserrat" w:hAnsi="Montserrat"/>
+          <w:sz w:val="24"/>
+          <w:szCs w:val="24"/>
+        </w:rPr>
+        <w:t xml:space="preserve">ly for debug.txt I think (no width being pulled </w:t>
+      </w:r>
+      <w:proofErr w:type="gramStart"/>
+      <w:r>
+        <w:rPr>
+          <w:rFonts w:ascii="Montserrat" w:hAnsi="Montserrat"/>
+          <w:sz w:val="24"/>
+          <w:szCs w:val="24"/>
+        </w:rPr>
+        <w:t>their</w:t>
+      </w:r>
+      <w:proofErr w:type="gramEnd"/>
+      <w:r>
+        <w:rPr>
+          <w:rFonts w:ascii="Montserrat" w:hAnsi="Montserrat"/>
+          <w:sz w:val="24"/>
+          <w:szCs w:val="24"/>
+        </w:rPr>
+        <w:t xml:space="preserve"> to adjust </w:t>
+      </w:r>
+      <w:proofErr w:type="spellStart"/>
+      <w:r>
+        <w:rPr>
+          <w:rFonts w:ascii="Montserrat" w:hAnsi="Montserrat"/>
+          <w:sz w:val="24"/>
+          <w:szCs w:val="24"/>
+        </w:rPr>
+        <w:t>block_count</w:t>
+      </w:r>
+      <w:proofErr w:type="spellEnd"/>
+      <w:r>
+        <w:rPr>
+          <w:rFonts w:ascii="Montserrat" w:hAnsi="Montserrat"/>
+          <w:sz w:val="24"/>
+          <w:szCs w:val="24"/>
+        </w:rPr>
+        <w:t>)</w:t>
+      </w:r>
+    </w:p>
+    <w:p>
+      <w:pPr>
+        <w:rPr>
+          <w:rFonts w:ascii="Montserrat" w:hAnsi="Montserrat"/>
+          <w:sz w:val="24"/>
+          <w:szCs w:val="24"/>
+        </w:rPr>
+      </w:pPr>
+    </w:p>
+    <w:p>
+      <w:pPr>
+        <w:rPr>
+          <w:rFonts w:ascii="Montserrat" w:hAnsi="Montserrat"/>
+          <w:sz w:val="24"/>
+          <w:szCs w:val="24"/>
+        </w:rPr>
+      </w:pPr>
+      <w:r>
+        <w:rPr>
+          <w:rFonts w:ascii="Montserrat" w:hAnsi="Montserrat"/>
+          <w:sz w:val="24"/>
+          <w:szCs w:val="24"/>
+        </w:rPr>
+        <w:t>For LRU:</w:t>
+      </w:r>
+    </w:p>
+    <w:p>
+      <w:pPr>
+        <w:rPr>
+          <w:rFonts w:ascii="Montserrat" w:hAnsi="Montserrat"/>
+          <w:sz w:val="24"/>
+          <w:szCs w:val="24"/>
+        </w:rPr>
+      </w:pPr>
+      <w:r>
+        <w:rPr>
+          <w:rFonts w:ascii="Montserrat" w:hAnsi="Montserrat"/>
+          <w:sz w:val="24"/>
+          <w:szCs w:val="24"/>
+        </w:rPr>
+        <w:t xml:space="preserve">replace whichever piece has the maximum value. set that </w:t>
+      </w:r>
+      <w:proofErr w:type="gramStart"/>
+      <w:r>
+        <w:rPr>
+          <w:rFonts w:ascii="Montserrat" w:hAnsi="Montserrat"/>
+          <w:sz w:val="24"/>
+          <w:szCs w:val="24"/>
+        </w:rPr>
+        <w:t>pieces</w:t>
+      </w:r>
+      <w:proofErr w:type="gramEnd"/>
+      <w:r>
+        <w:rPr>
+          <w:rFonts w:ascii="Montserrat" w:hAnsi="Montserrat"/>
+          <w:sz w:val="24"/>
+          <w:szCs w:val="24"/>
+        </w:rPr>
+        <w:t xml:space="preserve"> counter to 0. increment the rest. Do I do this for read as well? Probably</w:t>
+      </w:r>
+    </w:p>
+    <w:p>
+      <w:pPr>
+        <w:rPr>
+          <w:rFonts w:ascii="Montserrat" w:hAnsi="Montserrat"/>
+          <w:sz w:val="24"/>
+          <w:szCs w:val="24"/>
+        </w:rPr>
+      </w:pPr>
+    </w:p>
+    <w:p>
+      <w:pPr>
+        <w:rPr>
+          <w:rFonts w:ascii="Montserrat" w:hAnsi="Montserrat"/>
+          <w:sz w:val="24"/>
+          <w:szCs w:val="24"/>
+        </w:rPr>
+      </w:pPr>
+      <w:r>
+        <w:rPr>
+          <w:rFonts w:ascii="Montserrat" w:hAnsi="Montserrat"/>
+          <w:sz w:val="24"/>
+          <w:szCs w:val="24"/>
+        </w:rPr>
+        <w:t>Their DM, 2W, 4W, FA has no effect on the hit rate. This makes no sense…</w:t>
+      </w:r>
+    </w:p>
+    <w:p>
+      <w:pPr>
+        <w:rPr>
+          <w:rFonts w:ascii="Montserrat" w:hAnsi="Montserrat"/>
+          <w:sz w:val="24"/>
+          <w:szCs w:val="24"/>
+        </w:rPr>
+      </w:pPr>
+    </w:p>
+    <w:p>
+      <w:pPr>
+        <w:rPr>
+          <w:rFonts w:ascii="Montserrat" w:hAnsi="Montserrat"/>
+          <w:sz w:val="24"/>
+          <w:szCs w:val="24"/>
+        </w:rPr>
+      </w:pPr>
+      <w:r>
+        <w:rPr>
+          <w:rFonts w:ascii="Montserrat" w:hAnsi="Montserrat"/>
+          <w:sz w:val="24"/>
+          <w:szCs w:val="24"/>
         </w:rPr>
         <w:t xml:space="preserve">2W: build the cache. </w:t>
       </w:r>
@@ -308,6 +510,7 @@
           <w:szCs w:val="24"/>
           <w:highlight w:val="green"/>
         </w:rPr>
+        <w:lastRenderedPageBreak/>
         <w:t>test2: hitting on first read for some reason (valid bit should be 0, so hit should be impossible)</w:t>
       </w:r>
       <w:r>
@@ -462,7 +665,6 @@
           <w:sz w:val="24"/>
           <w:szCs w:val="24"/>
         </w:rPr>
-        <w:lastRenderedPageBreak/>
         <w:t>if read</w:t>
       </w:r>
     </w:p>

</xml_diff>

<commit_message>
Results are a log closer. My test1 still doesn't perfectly match up though in hit rate, especially for 2 way and 4 way. Also WB cache2mem still messed up
</commit_message>
<xml_diff>
--- a/Notes.docx
+++ b/Notes.docx
@@ -2,6 +2,2132 @@
 <file path=word/document.xml><?xml version="1.0" encoding="utf-8"?>
 <w:document xmlns:wpc="http://schemas.microsoft.com/office/word/2010/wordprocessingCanvas" xmlns:cx="http://schemas.microsoft.com/office/drawing/2014/chartex" xmlns:cx1="http://schemas.microsoft.com/office/drawing/2015/9/8/chartex" xmlns:cx2="http://schemas.microsoft.com/office/drawing/2015/10/21/chartex" xmlns:cx3="http://schemas.microsoft.com/office/drawing/2016/5/9/chartex" xmlns:cx4="http://schemas.microsoft.com/office/drawing/2016/5/10/chartex" xmlns:cx5="http://schemas.microsoft.com/office/drawing/2016/5/11/chartex" xmlns:cx6="http://schemas.microsoft.com/office/drawing/2016/5/12/chartex" xmlns:cx7="http://schemas.microsoft.com/office/drawing/2016/5/13/chartex" xmlns:cx8="http://schemas.microsoft.com/office/drawing/2016/5/14/chartex" xmlns:mc="http://schemas.openxmlformats.org/markup-compatibility/2006" xmlns:aink="http://schemas.microsoft.com/office/drawing/2016/ink" xmlns:am3d="http://schemas.microsoft.com/office/drawing/2017/model3d" xmlns:o="urn:schemas-microsoft-com:office:office" xmlns:r="http://schemas.openxmlformats.org/officeDocument/2006/relationships" xmlns:m="http://schemas.openxmlformats.org/officeDocument/2006/math" xmlns:v="urn:schemas-microsoft-com:vml" xmlns:wp14="http://schemas.microsoft.com/office/word/2010/wordprocessingDrawing" xmlns:wp="http://schemas.openxmlformats.org/drawingml/2006/wordprocessingDrawing" xmlns:w10="urn:schemas-microsoft-com:office:word" xmlns:w="http://schemas.openxmlformats.org/wordprocessingml/2006/main" xmlns:w14="http://schemas.microsoft.com/office/word/2010/wordml" xmlns:w15="http://schemas.microsoft.com/office/word/2012/wordml" xmlns:w16cid="http://schemas.microsoft.com/office/word/2016/wordml/cid" xmlns:w16se="http://schemas.microsoft.com/office/word/2015/wordml/symex" xmlns:wpg="http://schemas.microsoft.com/office/word/2010/wordprocessingGroup" xmlns:wpi="http://schemas.microsoft.com/office/word/2010/wordprocessingInk" xmlns:wne="http://schemas.microsoft.com/office/word/2006/wordml" xmlns:wps="http://schemas.microsoft.com/office/word/2010/wordprocessingShape" mc:Ignorable="w14 w15 w16se w16cid wp14">
   <w:body>
+    <w:p>
+      <w:pPr>
+        <w:contextualSpacing/>
+        <w:rPr>
+          <w:rFonts w:ascii="Montserrat" w:hAnsi="Montserrat"/>
+          <w:sz w:val="24"/>
+          <w:szCs w:val="24"/>
+        </w:rPr>
+      </w:pPr>
+      <w:r>
+        <w:rPr>
+          <w:rFonts w:ascii="Montserrat" w:hAnsi="Montserrat"/>
+          <w:sz w:val="24"/>
+          <w:szCs w:val="24"/>
+        </w:rPr>
+        <w:t xml:space="preserve">YUP! </w:t>
+      </w:r>
+      <w:r>
+        <w:rPr>
+          <w:rFonts w:ascii="Montserrat" w:hAnsi="Montserrat"/>
+          <w:sz w:val="24"/>
+          <w:szCs w:val="24"/>
+        </w:rPr>
+        <w:t xml:space="preserve">Could have gotten here easier by skimming through all the slides first, but whatever. Move slowly and carefully next time, like initially building the circuit in Analog Lab. It’ll save you time </w:t>
+      </w:r>
+      <w:proofErr w:type="gramStart"/>
+      <w:r>
+        <w:rPr>
+          <w:rFonts w:ascii="Montserrat" w:hAnsi="Montserrat"/>
+          <w:sz w:val="24"/>
+          <w:szCs w:val="24"/>
+        </w:rPr>
+        <w:t>in the long run</w:t>
+      </w:r>
+      <w:bookmarkStart w:id="0" w:name="_GoBack"/>
+      <w:bookmarkEnd w:id="0"/>
+      <w:proofErr w:type="gramEnd"/>
+    </w:p>
+    <w:p>
+      <w:pPr>
+        <w:contextualSpacing/>
+        <w:rPr>
+          <w:rFonts w:ascii="Montserrat" w:hAnsi="Montserrat"/>
+          <w:sz w:val="24"/>
+          <w:szCs w:val="24"/>
+          <w:highlight w:val="green"/>
+        </w:rPr>
+      </w:pPr>
+    </w:p>
+    <w:p>
+      <w:pPr>
+        <w:contextualSpacing/>
+        <w:rPr>
+          <w:rFonts w:ascii="Montserrat" w:hAnsi="Montserrat"/>
+          <w:sz w:val="24"/>
+          <w:szCs w:val="24"/>
+        </w:rPr>
+      </w:pPr>
+      <w:proofErr w:type="gramStart"/>
+      <w:r>
+        <w:rPr>
+          <w:rFonts w:ascii="Montserrat" w:hAnsi="Montserrat"/>
+          <w:sz w:val="24"/>
+          <w:szCs w:val="24"/>
+          <w:highlight w:val="green"/>
+        </w:rPr>
+        <w:t>Yeah</w:t>
+      </w:r>
+      <w:proofErr w:type="gramEnd"/>
+      <w:r>
+        <w:rPr>
+          <w:rFonts w:ascii="Montserrat" w:hAnsi="Montserrat"/>
+          <w:sz w:val="24"/>
+          <w:szCs w:val="24"/>
+          <w:highlight w:val="green"/>
+        </w:rPr>
+        <w:t>, see</w:t>
+      </w:r>
+      <w:r>
+        <w:rPr>
+          <w:rFonts w:ascii="Montserrat" w:hAnsi="Montserrat"/>
+          <w:sz w:val="24"/>
+          <w:szCs w:val="24"/>
+          <w:highlight w:val="green"/>
+        </w:rPr>
+        <w:t xml:space="preserve"> below. 0x004E89D0 has tag </w:t>
+      </w:r>
+      <w:proofErr w:type="gramStart"/>
+      <w:r>
+        <w:rPr>
+          <w:rFonts w:ascii="Montserrat" w:hAnsi="Montserrat"/>
+          <w:sz w:val="24"/>
+          <w:szCs w:val="24"/>
+          <w:highlight w:val="green"/>
+        </w:rPr>
+        <w:t>5026, but</w:t>
+      </w:r>
+      <w:proofErr w:type="gramEnd"/>
+      <w:r>
+        <w:rPr>
+          <w:rFonts w:ascii="Montserrat" w:hAnsi="Montserrat"/>
+          <w:sz w:val="24"/>
+          <w:szCs w:val="24"/>
+          <w:highlight w:val="green"/>
+        </w:rPr>
+        <w:t xml:space="preserve"> is in index 56. Meanwhile, 0x004E89C4 also has tag 5026, but is in index 58. </w:t>
+      </w:r>
+      <w:proofErr w:type="gramStart"/>
+      <w:r>
+        <w:rPr>
+          <w:rFonts w:ascii="Montserrat" w:hAnsi="Montserrat"/>
+          <w:sz w:val="24"/>
+          <w:szCs w:val="24"/>
+          <w:highlight w:val="green"/>
+        </w:rPr>
+        <w:t>Thus</w:t>
+      </w:r>
+      <w:proofErr w:type="gramEnd"/>
+      <w:r>
+        <w:rPr>
+          <w:rFonts w:ascii="Montserrat" w:hAnsi="Montserrat"/>
+          <w:sz w:val="24"/>
+          <w:szCs w:val="24"/>
+          <w:highlight w:val="green"/>
+        </w:rPr>
+        <w:t xml:space="preserve"> they’re in different blocks! But shouldn’t addresses in different blocks have unique tags? For the FA case this is </w:t>
+      </w:r>
+      <w:proofErr w:type="gramStart"/>
+      <w:r>
+        <w:rPr>
+          <w:rFonts w:ascii="Montserrat" w:hAnsi="Montserrat"/>
+          <w:sz w:val="24"/>
+          <w:szCs w:val="24"/>
+          <w:highlight w:val="green"/>
+        </w:rPr>
+        <w:t>a must</w:t>
+      </w:r>
+      <w:proofErr w:type="gramEnd"/>
+      <w:r>
+        <w:rPr>
+          <w:rFonts w:ascii="Montserrat" w:hAnsi="Montserrat"/>
+          <w:sz w:val="24"/>
+          <w:szCs w:val="24"/>
+          <w:highlight w:val="green"/>
+        </w:rPr>
+        <w:t xml:space="preserve">. Should the tag computation </w:t>
+      </w:r>
+      <w:proofErr w:type="gramStart"/>
+      <w:r>
+        <w:rPr>
+          <w:rFonts w:ascii="Montserrat" w:hAnsi="Montserrat"/>
+          <w:sz w:val="24"/>
+          <w:szCs w:val="24"/>
+          <w:highlight w:val="green"/>
+        </w:rPr>
+        <w:t>differ</w:t>
+      </w:r>
+      <w:proofErr w:type="gramEnd"/>
+    </w:p>
+    <w:p>
+      <w:pPr>
+        <w:contextualSpacing/>
+        <w:rPr>
+          <w:rFonts w:ascii="Montserrat" w:hAnsi="Montserrat"/>
+          <w:sz w:val="24"/>
+          <w:szCs w:val="24"/>
+        </w:rPr>
+      </w:pPr>
+    </w:p>
+    <w:p>
+      <w:pPr>
+        <w:contextualSpacing/>
+        <w:rPr>
+          <w:rFonts w:ascii="Montserrat" w:hAnsi="Montserrat"/>
+          <w:sz w:val="24"/>
+          <w:szCs w:val="24"/>
+        </w:rPr>
+      </w:pPr>
+      <w:r>
+        <w:rPr>
+          <w:rFonts w:ascii="Montserrat" w:hAnsi="Montserrat"/>
+          <w:sz w:val="24"/>
+          <w:szCs w:val="24"/>
+        </w:rPr>
+        <w:t xml:space="preserve">Maybe the block’s </w:t>
+      </w:r>
+      <w:proofErr w:type="spellStart"/>
+      <w:r>
+        <w:rPr>
+          <w:rFonts w:ascii="Montserrat" w:hAnsi="Montserrat"/>
+          <w:sz w:val="24"/>
+          <w:szCs w:val="24"/>
+        </w:rPr>
+        <w:t>im</w:t>
+      </w:r>
+      <w:proofErr w:type="spellEnd"/>
+      <w:r>
+        <w:rPr>
+          <w:rFonts w:ascii="Montserrat" w:hAnsi="Montserrat"/>
+          <w:sz w:val="24"/>
+          <w:szCs w:val="24"/>
+        </w:rPr>
+        <w:t xml:space="preserve"> bringing in aren’t the right size for </w:t>
+      </w:r>
+      <w:proofErr w:type="gramStart"/>
+      <w:r>
+        <w:rPr>
+          <w:rFonts w:ascii="Montserrat" w:hAnsi="Montserrat"/>
+          <w:sz w:val="24"/>
+          <w:szCs w:val="24"/>
+        </w:rPr>
+        <w:t>FA?.</w:t>
+      </w:r>
+      <w:proofErr w:type="gramEnd"/>
+      <w:r>
+        <w:rPr>
+          <w:rFonts w:ascii="Montserrat" w:hAnsi="Montserrat"/>
+          <w:sz w:val="24"/>
+          <w:szCs w:val="24"/>
+        </w:rPr>
+        <w:t xml:space="preserve"> I mean 0x004E89D0 may be a different block (index in DM) from 0x004E89E0, yet the tag stays the same.</w:t>
+      </w:r>
+    </w:p>
+    <w:p>
+      <w:pPr>
+        <w:contextualSpacing/>
+        <w:rPr>
+          <w:rFonts w:ascii="Montserrat" w:hAnsi="Montserrat"/>
+          <w:sz w:val="24"/>
+          <w:szCs w:val="24"/>
+        </w:rPr>
+      </w:pPr>
+    </w:p>
+    <w:p>
+      <w:pPr>
+        <w:contextualSpacing/>
+        <w:rPr>
+          <w:rFonts w:ascii="Montserrat" w:hAnsi="Montserrat"/>
+          <w:sz w:val="24"/>
+          <w:szCs w:val="24"/>
+        </w:rPr>
+      </w:pPr>
+      <w:r>
+        <w:rPr>
+          <w:rFonts w:ascii="Montserrat" w:hAnsi="Montserrat"/>
+          <w:sz w:val="24"/>
+          <w:szCs w:val="24"/>
+        </w:rPr>
+        <w:t>Getting some misses which should be hits on DM?</w:t>
+      </w:r>
+      <w:r>
+        <w:rPr>
+          <w:rFonts w:ascii="Montserrat" w:hAnsi="Montserrat"/>
+          <w:sz w:val="24"/>
+          <w:szCs w:val="24"/>
+        </w:rPr>
+        <w:t xml:space="preserve"> </w:t>
+      </w:r>
+      <w:proofErr w:type="gramStart"/>
+      <w:r>
+        <w:rPr>
+          <w:rFonts w:ascii="Montserrat" w:hAnsi="Montserrat"/>
+          <w:sz w:val="24"/>
+          <w:szCs w:val="24"/>
+        </w:rPr>
+        <w:t>Nah</w:t>
+      </w:r>
+      <w:proofErr w:type="gramEnd"/>
+      <w:r>
+        <w:rPr>
+          <w:rFonts w:ascii="Montserrat" w:hAnsi="Montserrat"/>
+          <w:sz w:val="24"/>
+          <w:szCs w:val="24"/>
+        </w:rPr>
+        <w:t xml:space="preserve"> probably outside of the block. different index most likely</w:t>
+      </w:r>
+    </w:p>
+    <w:p>
+      <w:pPr>
+        <w:contextualSpacing/>
+        <w:rPr>
+          <w:rFonts w:ascii="Montserrat" w:hAnsi="Montserrat"/>
+          <w:sz w:val="24"/>
+          <w:szCs w:val="24"/>
+        </w:rPr>
+      </w:pPr>
+      <w:r>
+        <w:rPr>
+          <w:rFonts w:ascii="Montserrat" w:hAnsi="Montserrat"/>
+          <w:sz w:val="24"/>
+          <w:szCs w:val="24"/>
+        </w:rPr>
+        <w:t>1024 8 DM WB</w:t>
+      </w:r>
+    </w:p>
+    <w:p>
+      <w:pPr>
+        <w:contextualSpacing/>
+        <w:rPr>
+          <w:rFonts w:ascii="Montserrat" w:hAnsi="Montserrat"/>
+          <w:sz w:val="24"/>
+          <w:szCs w:val="24"/>
+        </w:rPr>
+      </w:pPr>
+      <w:r>
+        <w:rPr>
+          <w:rFonts w:ascii="Montserrat" w:hAnsi="Montserrat"/>
+          <w:sz w:val="24"/>
+          <w:szCs w:val="24"/>
+        </w:rPr>
+        <w:t>Write.</w:t>
+      </w:r>
+      <w:r>
+        <w:rPr>
+          <w:rFonts w:ascii="Montserrat" w:hAnsi="Montserrat"/>
+          <w:sz w:val="24"/>
+          <w:szCs w:val="24"/>
+        </w:rPr>
+        <w:tab/>
+        <w:t>address: 0x0EC26FAC</w:t>
+      </w:r>
+      <w:r>
+        <w:rPr>
+          <w:rFonts w:ascii="Montserrat" w:hAnsi="Montserrat"/>
+          <w:sz w:val="24"/>
+          <w:szCs w:val="24"/>
+        </w:rPr>
+        <w:tab/>
+        <w:t>Tag: 241819</w:t>
+      </w:r>
+      <w:r>
+        <w:rPr>
+          <w:rFonts w:ascii="Montserrat" w:hAnsi="Montserrat"/>
+          <w:sz w:val="24"/>
+          <w:szCs w:val="24"/>
+        </w:rPr>
+        <w:tab/>
+      </w:r>
+      <w:proofErr w:type="gramStart"/>
+      <w:r>
+        <w:rPr>
+          <w:rFonts w:ascii="Montserrat" w:hAnsi="Montserrat"/>
+          <w:sz w:val="24"/>
+          <w:szCs w:val="24"/>
+        </w:rPr>
+        <w:t>miss</w:t>
+      </w:r>
+      <w:proofErr w:type="gramEnd"/>
+    </w:p>
+    <w:p>
+      <w:pPr>
+        <w:contextualSpacing/>
+        <w:rPr>
+          <w:rFonts w:ascii="Montserrat" w:hAnsi="Montserrat"/>
+          <w:sz w:val="24"/>
+          <w:szCs w:val="24"/>
+        </w:rPr>
+      </w:pPr>
+      <w:r>
+        <w:rPr>
+          <w:rFonts w:ascii="Montserrat" w:hAnsi="Montserrat"/>
+          <w:sz w:val="24"/>
+          <w:szCs w:val="24"/>
+        </w:rPr>
+        <w:t>Write.</w:t>
+      </w:r>
+      <w:r>
+        <w:rPr>
+          <w:rFonts w:ascii="Montserrat" w:hAnsi="Montserrat"/>
+          <w:sz w:val="24"/>
+          <w:szCs w:val="24"/>
+        </w:rPr>
+        <w:tab/>
+        <w:t>address: 0x73486BE0</w:t>
+      </w:r>
+      <w:r>
+        <w:rPr>
+          <w:rFonts w:ascii="Montserrat" w:hAnsi="Montserrat"/>
+          <w:sz w:val="24"/>
+          <w:szCs w:val="24"/>
+        </w:rPr>
+        <w:tab/>
+        <w:t>Tag: 1888794</w:t>
+      </w:r>
+      <w:r>
+        <w:rPr>
+          <w:rFonts w:ascii="Montserrat" w:hAnsi="Montserrat"/>
+          <w:sz w:val="24"/>
+          <w:szCs w:val="24"/>
+        </w:rPr>
+        <w:tab/>
+      </w:r>
+      <w:proofErr w:type="gramStart"/>
+      <w:r>
+        <w:rPr>
+          <w:rFonts w:ascii="Montserrat" w:hAnsi="Montserrat"/>
+          <w:sz w:val="24"/>
+          <w:szCs w:val="24"/>
+        </w:rPr>
+        <w:t>miss</w:t>
+      </w:r>
+      <w:proofErr w:type="gramEnd"/>
+    </w:p>
+    <w:p>
+      <w:pPr>
+        <w:contextualSpacing/>
+        <w:rPr>
+          <w:rFonts w:ascii="Montserrat" w:hAnsi="Montserrat"/>
+          <w:sz w:val="24"/>
+          <w:szCs w:val="24"/>
+        </w:rPr>
+      </w:pPr>
+      <w:r>
+        <w:rPr>
+          <w:rFonts w:ascii="Montserrat" w:hAnsi="Montserrat"/>
+          <w:sz w:val="24"/>
+          <w:szCs w:val="24"/>
+        </w:rPr>
+        <w:t>Write.</w:t>
+      </w:r>
+      <w:r>
+        <w:rPr>
+          <w:rFonts w:ascii="Montserrat" w:hAnsi="Montserrat"/>
+          <w:sz w:val="24"/>
+          <w:szCs w:val="24"/>
+        </w:rPr>
+        <w:tab/>
+        <w:t>address: 0x004E89D0</w:t>
+      </w:r>
+      <w:r>
+        <w:rPr>
+          <w:rFonts w:ascii="Montserrat" w:hAnsi="Montserrat"/>
+          <w:sz w:val="24"/>
+          <w:szCs w:val="24"/>
+        </w:rPr>
+        <w:tab/>
+        <w:t>Tag: 5026</w:t>
+      </w:r>
+      <w:r>
+        <w:rPr>
+          <w:rFonts w:ascii="Montserrat" w:hAnsi="Montserrat"/>
+          <w:sz w:val="24"/>
+          <w:szCs w:val="24"/>
+        </w:rPr>
+        <w:tab/>
+      </w:r>
+      <w:proofErr w:type="gramStart"/>
+      <w:r>
+        <w:rPr>
+          <w:rFonts w:ascii="Montserrat" w:hAnsi="Montserrat"/>
+          <w:sz w:val="24"/>
+          <w:szCs w:val="24"/>
+        </w:rPr>
+        <w:t>miss</w:t>
+      </w:r>
+      <w:proofErr w:type="gramEnd"/>
+    </w:p>
+    <w:p>
+      <w:pPr>
+        <w:contextualSpacing/>
+        <w:rPr>
+          <w:rFonts w:ascii="Montserrat" w:hAnsi="Montserrat"/>
+          <w:sz w:val="24"/>
+          <w:szCs w:val="24"/>
+          <w:highlight w:val="yellow"/>
+        </w:rPr>
+      </w:pPr>
+      <w:r>
+        <w:rPr>
+          <w:rFonts w:ascii="Montserrat" w:hAnsi="Montserrat"/>
+          <w:sz w:val="24"/>
+          <w:szCs w:val="24"/>
+          <w:highlight w:val="yellow"/>
+        </w:rPr>
+        <w:t>Write.</w:t>
+      </w:r>
+      <w:r>
+        <w:rPr>
+          <w:rFonts w:ascii="Montserrat" w:hAnsi="Montserrat"/>
+          <w:sz w:val="24"/>
+          <w:szCs w:val="24"/>
+          <w:highlight w:val="yellow"/>
+        </w:rPr>
+        <w:tab/>
+        <w:t>address: 0x9D5831C8</w:t>
+      </w:r>
+      <w:r>
+        <w:rPr>
+          <w:rFonts w:ascii="Montserrat" w:hAnsi="Montserrat"/>
+          <w:sz w:val="24"/>
+          <w:szCs w:val="24"/>
+          <w:highlight w:val="yellow"/>
+        </w:rPr>
+        <w:tab/>
+        <w:t>Tag: 2577932</w:t>
+      </w:r>
+      <w:r>
+        <w:rPr>
+          <w:rFonts w:ascii="Montserrat" w:hAnsi="Montserrat"/>
+          <w:sz w:val="24"/>
+          <w:szCs w:val="24"/>
+          <w:highlight w:val="yellow"/>
+        </w:rPr>
+        <w:tab/>
+      </w:r>
+      <w:proofErr w:type="gramStart"/>
+      <w:r>
+        <w:rPr>
+          <w:rFonts w:ascii="Montserrat" w:hAnsi="Montserrat"/>
+          <w:sz w:val="24"/>
+          <w:szCs w:val="24"/>
+          <w:highlight w:val="yellow"/>
+        </w:rPr>
+        <w:t>miss</w:t>
+      </w:r>
+      <w:proofErr w:type="gramEnd"/>
+    </w:p>
+    <w:p>
+      <w:pPr>
+        <w:contextualSpacing/>
+        <w:rPr>
+          <w:rFonts w:ascii="Montserrat" w:hAnsi="Montserrat"/>
+          <w:sz w:val="24"/>
+          <w:szCs w:val="24"/>
+        </w:rPr>
+      </w:pPr>
+      <w:r>
+        <w:rPr>
+          <w:rFonts w:ascii="Montserrat" w:hAnsi="Montserrat"/>
+          <w:sz w:val="24"/>
+          <w:szCs w:val="24"/>
+          <w:highlight w:val="yellow"/>
+        </w:rPr>
+        <w:t>Write.</w:t>
+      </w:r>
+      <w:r>
+        <w:rPr>
+          <w:rFonts w:ascii="Montserrat" w:hAnsi="Montserrat"/>
+          <w:sz w:val="24"/>
+          <w:szCs w:val="24"/>
+          <w:highlight w:val="yellow"/>
+        </w:rPr>
+        <w:tab/>
+        <w:t>address: 0x9D5831A0</w:t>
+      </w:r>
+      <w:r>
+        <w:rPr>
+          <w:rFonts w:ascii="Montserrat" w:hAnsi="Montserrat"/>
+          <w:sz w:val="24"/>
+          <w:szCs w:val="24"/>
+          <w:highlight w:val="yellow"/>
+        </w:rPr>
+        <w:tab/>
+        <w:t>Tag: 2577932</w:t>
+      </w:r>
+      <w:r>
+        <w:rPr>
+          <w:rFonts w:ascii="Montserrat" w:hAnsi="Montserrat"/>
+          <w:sz w:val="24"/>
+          <w:szCs w:val="24"/>
+          <w:highlight w:val="yellow"/>
+        </w:rPr>
+        <w:tab/>
+      </w:r>
+      <w:proofErr w:type="gramStart"/>
+      <w:r>
+        <w:rPr>
+          <w:rFonts w:ascii="Montserrat" w:hAnsi="Montserrat"/>
+          <w:sz w:val="24"/>
+          <w:szCs w:val="24"/>
+          <w:highlight w:val="yellow"/>
+        </w:rPr>
+        <w:t>miss</w:t>
+      </w:r>
+      <w:proofErr w:type="gramEnd"/>
+    </w:p>
+    <w:p>
+      <w:pPr>
+        <w:contextualSpacing/>
+        <w:rPr>
+          <w:rFonts w:ascii="Montserrat" w:hAnsi="Montserrat"/>
+          <w:sz w:val="24"/>
+          <w:szCs w:val="24"/>
+        </w:rPr>
+      </w:pPr>
+      <w:r>
+        <w:rPr>
+          <w:rFonts w:ascii="Montserrat" w:hAnsi="Montserrat"/>
+          <w:sz w:val="24"/>
+          <w:szCs w:val="24"/>
+        </w:rPr>
+        <w:t>Read.</w:t>
+      </w:r>
+      <w:r>
+        <w:rPr>
+          <w:rFonts w:ascii="Montserrat" w:hAnsi="Montserrat"/>
+          <w:sz w:val="24"/>
+          <w:szCs w:val="24"/>
+        </w:rPr>
+        <w:tab/>
+        <w:t>address: 0x004E89C4</w:t>
+      </w:r>
+      <w:r>
+        <w:rPr>
+          <w:rFonts w:ascii="Montserrat" w:hAnsi="Montserrat"/>
+          <w:sz w:val="24"/>
+          <w:szCs w:val="24"/>
+        </w:rPr>
+        <w:tab/>
+        <w:t>Tag: 5026</w:t>
+      </w:r>
+      <w:r>
+        <w:rPr>
+          <w:rFonts w:ascii="Montserrat" w:hAnsi="Montserrat"/>
+          <w:sz w:val="24"/>
+          <w:szCs w:val="24"/>
+        </w:rPr>
+        <w:tab/>
+      </w:r>
+      <w:proofErr w:type="gramStart"/>
+      <w:r>
+        <w:rPr>
+          <w:rFonts w:ascii="Montserrat" w:hAnsi="Montserrat"/>
+          <w:sz w:val="24"/>
+          <w:szCs w:val="24"/>
+        </w:rPr>
+        <w:t>miss</w:t>
+      </w:r>
+      <w:proofErr w:type="gramEnd"/>
+    </w:p>
+    <w:p>
+      <w:pPr>
+        <w:contextualSpacing/>
+        <w:rPr>
+          <w:rFonts w:ascii="Montserrat" w:hAnsi="Montserrat"/>
+          <w:sz w:val="24"/>
+          <w:szCs w:val="24"/>
+        </w:rPr>
+      </w:pPr>
+      <w:r>
+        <w:rPr>
+          <w:rFonts w:ascii="Montserrat" w:hAnsi="Montserrat"/>
+          <w:sz w:val="24"/>
+          <w:szCs w:val="24"/>
+        </w:rPr>
+        <w:t>Write.</w:t>
+      </w:r>
+      <w:r>
+        <w:rPr>
+          <w:rFonts w:ascii="Montserrat" w:hAnsi="Montserrat"/>
+          <w:sz w:val="24"/>
+          <w:szCs w:val="24"/>
+        </w:rPr>
+        <w:tab/>
+        <w:t>address: 0x25D9767C</w:t>
+      </w:r>
+      <w:r>
+        <w:rPr>
+          <w:rFonts w:ascii="Montserrat" w:hAnsi="Montserrat"/>
+          <w:sz w:val="24"/>
+          <w:szCs w:val="24"/>
+        </w:rPr>
+        <w:tab/>
+        <w:t>Tag: 620125</w:t>
+      </w:r>
+      <w:r>
+        <w:rPr>
+          <w:rFonts w:ascii="Montserrat" w:hAnsi="Montserrat"/>
+          <w:sz w:val="24"/>
+          <w:szCs w:val="24"/>
+        </w:rPr>
+        <w:tab/>
+      </w:r>
+      <w:proofErr w:type="gramStart"/>
+      <w:r>
+        <w:rPr>
+          <w:rFonts w:ascii="Montserrat" w:hAnsi="Montserrat"/>
+          <w:sz w:val="24"/>
+          <w:szCs w:val="24"/>
+        </w:rPr>
+        <w:t>miss</w:t>
+      </w:r>
+      <w:proofErr w:type="gramEnd"/>
+    </w:p>
+    <w:p>
+      <w:pPr>
+        <w:contextualSpacing/>
+        <w:rPr>
+          <w:rFonts w:ascii="Montserrat" w:hAnsi="Montserrat"/>
+          <w:sz w:val="24"/>
+          <w:szCs w:val="24"/>
+        </w:rPr>
+      </w:pPr>
+      <w:r>
+        <w:rPr>
+          <w:rFonts w:ascii="Montserrat" w:hAnsi="Montserrat"/>
+          <w:sz w:val="24"/>
+          <w:szCs w:val="24"/>
+        </w:rPr>
+        <w:t>Write.</w:t>
+      </w:r>
+      <w:r>
+        <w:rPr>
+          <w:rFonts w:ascii="Montserrat" w:hAnsi="Montserrat"/>
+          <w:sz w:val="24"/>
+          <w:szCs w:val="24"/>
+        </w:rPr>
+        <w:tab/>
+        <w:t>address: 0x004E89E0</w:t>
+      </w:r>
+      <w:r>
+        <w:rPr>
+          <w:rFonts w:ascii="Montserrat" w:hAnsi="Montserrat"/>
+          <w:sz w:val="24"/>
+          <w:szCs w:val="24"/>
+        </w:rPr>
+        <w:tab/>
+        <w:t>Tag: 5026</w:t>
+      </w:r>
+      <w:r>
+        <w:rPr>
+          <w:rFonts w:ascii="Montserrat" w:hAnsi="Montserrat"/>
+          <w:sz w:val="24"/>
+          <w:szCs w:val="24"/>
+        </w:rPr>
+        <w:tab/>
+      </w:r>
+      <w:proofErr w:type="gramStart"/>
+      <w:r>
+        <w:rPr>
+          <w:rFonts w:ascii="Montserrat" w:hAnsi="Montserrat"/>
+          <w:sz w:val="24"/>
+          <w:szCs w:val="24"/>
+        </w:rPr>
+        <w:t>miss</w:t>
+      </w:r>
+      <w:proofErr w:type="gramEnd"/>
+    </w:p>
+    <w:p>
+      <w:pPr>
+        <w:contextualSpacing/>
+        <w:rPr>
+          <w:rFonts w:ascii="Montserrat" w:hAnsi="Montserrat"/>
+          <w:sz w:val="24"/>
+          <w:szCs w:val="24"/>
+        </w:rPr>
+      </w:pPr>
+      <w:r>
+        <w:rPr>
+          <w:rFonts w:ascii="Montserrat" w:hAnsi="Montserrat"/>
+          <w:sz w:val="24"/>
+          <w:szCs w:val="24"/>
+        </w:rPr>
+        <w:t>Read.</w:t>
+      </w:r>
+      <w:r>
+        <w:rPr>
+          <w:rFonts w:ascii="Montserrat" w:hAnsi="Montserrat"/>
+          <w:sz w:val="24"/>
+          <w:szCs w:val="24"/>
+        </w:rPr>
+        <w:tab/>
+        <w:t>address: 0x9D5831FC</w:t>
+      </w:r>
+      <w:r>
+        <w:rPr>
+          <w:rFonts w:ascii="Montserrat" w:hAnsi="Montserrat"/>
+          <w:sz w:val="24"/>
+          <w:szCs w:val="24"/>
+        </w:rPr>
+        <w:tab/>
+        <w:t>Tag: 2577932</w:t>
+      </w:r>
+      <w:r>
+        <w:rPr>
+          <w:rFonts w:ascii="Montserrat" w:hAnsi="Montserrat"/>
+          <w:sz w:val="24"/>
+          <w:szCs w:val="24"/>
+        </w:rPr>
+        <w:tab/>
+      </w:r>
+      <w:proofErr w:type="gramStart"/>
+      <w:r>
+        <w:rPr>
+          <w:rFonts w:ascii="Montserrat" w:hAnsi="Montserrat"/>
+          <w:sz w:val="24"/>
+          <w:szCs w:val="24"/>
+        </w:rPr>
+        <w:t>miss</w:t>
+      </w:r>
+      <w:proofErr w:type="gramEnd"/>
+    </w:p>
+    <w:p>
+      <w:pPr>
+        <w:contextualSpacing/>
+        <w:rPr>
+          <w:rFonts w:ascii="Montserrat" w:hAnsi="Montserrat"/>
+          <w:sz w:val="24"/>
+          <w:szCs w:val="24"/>
+        </w:rPr>
+      </w:pPr>
+      <w:r>
+        <w:rPr>
+          <w:rFonts w:ascii="Montserrat" w:hAnsi="Montserrat"/>
+          <w:sz w:val="24"/>
+          <w:szCs w:val="24"/>
+        </w:rPr>
+        <w:t>Read.</w:t>
+      </w:r>
+      <w:r>
+        <w:rPr>
+          <w:rFonts w:ascii="Montserrat" w:hAnsi="Montserrat"/>
+          <w:sz w:val="24"/>
+          <w:szCs w:val="24"/>
+        </w:rPr>
+        <w:tab/>
+        <w:t>address: 0x9D583148</w:t>
+      </w:r>
+      <w:r>
+        <w:rPr>
+          <w:rFonts w:ascii="Montserrat" w:hAnsi="Montserrat"/>
+          <w:sz w:val="24"/>
+          <w:szCs w:val="24"/>
+        </w:rPr>
+        <w:tab/>
+        <w:t>Tag: 2577932</w:t>
+      </w:r>
+      <w:r>
+        <w:rPr>
+          <w:rFonts w:ascii="Montserrat" w:hAnsi="Montserrat"/>
+          <w:sz w:val="24"/>
+          <w:szCs w:val="24"/>
+        </w:rPr>
+        <w:tab/>
+      </w:r>
+      <w:proofErr w:type="gramStart"/>
+      <w:r>
+        <w:rPr>
+          <w:rFonts w:ascii="Montserrat" w:hAnsi="Montserrat"/>
+          <w:sz w:val="24"/>
+          <w:szCs w:val="24"/>
+        </w:rPr>
+        <w:t>miss</w:t>
+      </w:r>
+      <w:proofErr w:type="gramEnd"/>
+    </w:p>
+    <w:p>
+      <w:pPr>
+        <w:contextualSpacing/>
+        <w:rPr>
+          <w:rFonts w:ascii="Montserrat" w:hAnsi="Montserrat"/>
+          <w:sz w:val="24"/>
+          <w:szCs w:val="24"/>
+        </w:rPr>
+      </w:pPr>
+      <w:r>
+        <w:rPr>
+          <w:rFonts w:ascii="Montserrat" w:hAnsi="Montserrat"/>
+          <w:sz w:val="24"/>
+          <w:szCs w:val="24"/>
+        </w:rPr>
+        <w:t>Write.</w:t>
+      </w:r>
+      <w:r>
+        <w:rPr>
+          <w:rFonts w:ascii="Montserrat" w:hAnsi="Montserrat"/>
+          <w:sz w:val="24"/>
+          <w:szCs w:val="24"/>
+        </w:rPr>
+        <w:tab/>
+        <w:t>address: 0x73486BEC</w:t>
+      </w:r>
+      <w:r>
+        <w:rPr>
+          <w:rFonts w:ascii="Montserrat" w:hAnsi="Montserrat"/>
+          <w:sz w:val="24"/>
+          <w:szCs w:val="24"/>
+        </w:rPr>
+        <w:tab/>
+        <w:t>Tag: 1888794</w:t>
+      </w:r>
+      <w:r>
+        <w:rPr>
+          <w:rFonts w:ascii="Montserrat" w:hAnsi="Montserrat"/>
+          <w:sz w:val="24"/>
+          <w:szCs w:val="24"/>
+        </w:rPr>
+        <w:tab/>
+      </w:r>
+      <w:proofErr w:type="gramStart"/>
+      <w:r>
+        <w:rPr>
+          <w:rFonts w:ascii="Montserrat" w:hAnsi="Montserrat"/>
+          <w:sz w:val="24"/>
+          <w:szCs w:val="24"/>
+        </w:rPr>
+        <w:t>miss</w:t>
+      </w:r>
+      <w:proofErr w:type="gramEnd"/>
+    </w:p>
+    <w:p>
+      <w:pPr>
+        <w:contextualSpacing/>
+        <w:rPr>
+          <w:rFonts w:ascii="Montserrat" w:hAnsi="Montserrat"/>
+          <w:sz w:val="24"/>
+          <w:szCs w:val="24"/>
+        </w:rPr>
+      </w:pPr>
+      <w:r>
+        <w:rPr>
+          <w:rFonts w:ascii="Montserrat" w:hAnsi="Montserrat"/>
+          <w:sz w:val="24"/>
+          <w:szCs w:val="24"/>
+        </w:rPr>
+        <w:t>Write.</w:t>
+      </w:r>
+      <w:r>
+        <w:rPr>
+          <w:rFonts w:ascii="Montserrat" w:hAnsi="Montserrat"/>
+          <w:sz w:val="24"/>
+          <w:szCs w:val="24"/>
+        </w:rPr>
+        <w:tab/>
+        <w:t>address: 0x25D976B4</w:t>
+      </w:r>
+      <w:r>
+        <w:rPr>
+          <w:rFonts w:ascii="Montserrat" w:hAnsi="Montserrat"/>
+          <w:sz w:val="24"/>
+          <w:szCs w:val="24"/>
+        </w:rPr>
+        <w:tab/>
+        <w:t>Tag: 620125</w:t>
+      </w:r>
+      <w:r>
+        <w:rPr>
+          <w:rFonts w:ascii="Montserrat" w:hAnsi="Montserrat"/>
+          <w:sz w:val="24"/>
+          <w:szCs w:val="24"/>
+        </w:rPr>
+        <w:tab/>
+      </w:r>
+      <w:proofErr w:type="gramStart"/>
+      <w:r>
+        <w:rPr>
+          <w:rFonts w:ascii="Montserrat" w:hAnsi="Montserrat"/>
+          <w:sz w:val="24"/>
+          <w:szCs w:val="24"/>
+        </w:rPr>
+        <w:t>miss</w:t>
+      </w:r>
+      <w:proofErr w:type="gramEnd"/>
+    </w:p>
+    <w:p>
+      <w:pPr>
+        <w:contextualSpacing/>
+        <w:rPr>
+          <w:rFonts w:ascii="Montserrat" w:hAnsi="Montserrat"/>
+          <w:sz w:val="24"/>
+          <w:szCs w:val="24"/>
+        </w:rPr>
+      </w:pPr>
+      <w:r>
+        <w:rPr>
+          <w:rFonts w:ascii="Montserrat" w:hAnsi="Montserrat"/>
+          <w:sz w:val="24"/>
+          <w:szCs w:val="24"/>
+        </w:rPr>
+        <w:t>Read.</w:t>
+      </w:r>
+      <w:r>
+        <w:rPr>
+          <w:rFonts w:ascii="Montserrat" w:hAnsi="Montserrat"/>
+          <w:sz w:val="24"/>
+          <w:szCs w:val="24"/>
+        </w:rPr>
+        <w:tab/>
+        <w:t>address: 0x9D58315C</w:t>
+      </w:r>
+      <w:r>
+        <w:rPr>
+          <w:rFonts w:ascii="Montserrat" w:hAnsi="Montserrat"/>
+          <w:sz w:val="24"/>
+          <w:szCs w:val="24"/>
+        </w:rPr>
+        <w:tab/>
+        <w:t>Tag: 2577932</w:t>
+      </w:r>
+      <w:r>
+        <w:rPr>
+          <w:rFonts w:ascii="Montserrat" w:hAnsi="Montserrat"/>
+          <w:sz w:val="24"/>
+          <w:szCs w:val="24"/>
+        </w:rPr>
+        <w:tab/>
+      </w:r>
+      <w:proofErr w:type="gramStart"/>
+      <w:r>
+        <w:rPr>
+          <w:rFonts w:ascii="Montserrat" w:hAnsi="Montserrat"/>
+          <w:sz w:val="24"/>
+          <w:szCs w:val="24"/>
+        </w:rPr>
+        <w:t>miss</w:t>
+      </w:r>
+      <w:proofErr w:type="gramEnd"/>
+    </w:p>
+    <w:p>
+      <w:pPr>
+        <w:contextualSpacing/>
+        <w:rPr>
+          <w:rFonts w:ascii="Montserrat" w:hAnsi="Montserrat"/>
+          <w:sz w:val="24"/>
+          <w:szCs w:val="24"/>
+        </w:rPr>
+      </w:pPr>
+      <w:r>
+        <w:rPr>
+          <w:rFonts w:ascii="Montserrat" w:hAnsi="Montserrat"/>
+          <w:sz w:val="24"/>
+          <w:szCs w:val="24"/>
+        </w:rPr>
+        <w:t>Write.</w:t>
+      </w:r>
+      <w:r>
+        <w:rPr>
+          <w:rFonts w:ascii="Montserrat" w:hAnsi="Montserrat"/>
+          <w:sz w:val="24"/>
+          <w:szCs w:val="24"/>
+        </w:rPr>
+        <w:tab/>
+        <w:t>address: 0x73486BFC</w:t>
+      </w:r>
+      <w:r>
+        <w:rPr>
+          <w:rFonts w:ascii="Montserrat" w:hAnsi="Montserrat"/>
+          <w:sz w:val="24"/>
+          <w:szCs w:val="24"/>
+        </w:rPr>
+        <w:tab/>
+        <w:t>Tag: 1888794</w:t>
+      </w:r>
+      <w:r>
+        <w:rPr>
+          <w:rFonts w:ascii="Montserrat" w:hAnsi="Montserrat"/>
+          <w:sz w:val="24"/>
+          <w:szCs w:val="24"/>
+        </w:rPr>
+        <w:tab/>
+      </w:r>
+      <w:proofErr w:type="gramStart"/>
+      <w:r>
+        <w:rPr>
+          <w:rFonts w:ascii="Montserrat" w:hAnsi="Montserrat"/>
+          <w:sz w:val="24"/>
+          <w:szCs w:val="24"/>
+        </w:rPr>
+        <w:t>miss</w:t>
+      </w:r>
+      <w:proofErr w:type="gramEnd"/>
+    </w:p>
+    <w:p>
+      <w:pPr>
+        <w:contextualSpacing/>
+        <w:rPr>
+          <w:rFonts w:ascii="Montserrat" w:hAnsi="Montserrat"/>
+          <w:sz w:val="24"/>
+          <w:szCs w:val="24"/>
+        </w:rPr>
+      </w:pPr>
+      <w:r>
+        <w:rPr>
+          <w:rFonts w:ascii="Montserrat" w:hAnsi="Montserrat"/>
+          <w:sz w:val="24"/>
+          <w:szCs w:val="24"/>
+        </w:rPr>
+        <w:t>Write.</w:t>
+      </w:r>
+      <w:r>
+        <w:rPr>
+          <w:rFonts w:ascii="Montserrat" w:hAnsi="Montserrat"/>
+          <w:sz w:val="24"/>
+          <w:szCs w:val="24"/>
+        </w:rPr>
+        <w:tab/>
+        <w:t>address: 0x9D583234</w:t>
+      </w:r>
+      <w:r>
+        <w:rPr>
+          <w:rFonts w:ascii="Montserrat" w:hAnsi="Montserrat"/>
+          <w:sz w:val="24"/>
+          <w:szCs w:val="24"/>
+        </w:rPr>
+        <w:tab/>
+        <w:t>Tag: 2577932</w:t>
+      </w:r>
+      <w:r>
+        <w:rPr>
+          <w:rFonts w:ascii="Montserrat" w:hAnsi="Montserrat"/>
+          <w:sz w:val="24"/>
+          <w:szCs w:val="24"/>
+        </w:rPr>
+        <w:tab/>
+      </w:r>
+      <w:proofErr w:type="gramStart"/>
+      <w:r>
+        <w:rPr>
+          <w:rFonts w:ascii="Montserrat" w:hAnsi="Montserrat"/>
+          <w:sz w:val="24"/>
+          <w:szCs w:val="24"/>
+        </w:rPr>
+        <w:t>miss</w:t>
+      </w:r>
+      <w:proofErr w:type="gramEnd"/>
+    </w:p>
+    <w:p>
+      <w:pPr>
+        <w:contextualSpacing/>
+        <w:rPr>
+          <w:rFonts w:ascii="Montserrat" w:hAnsi="Montserrat"/>
+          <w:sz w:val="24"/>
+          <w:szCs w:val="24"/>
+        </w:rPr>
+      </w:pPr>
+      <w:r>
+        <w:rPr>
+          <w:rFonts w:ascii="Montserrat" w:hAnsi="Montserrat"/>
+          <w:sz w:val="24"/>
+          <w:szCs w:val="24"/>
+        </w:rPr>
+        <w:t>Read.</w:t>
+      </w:r>
+      <w:r>
+        <w:rPr>
+          <w:rFonts w:ascii="Montserrat" w:hAnsi="Montserrat"/>
+          <w:sz w:val="24"/>
+          <w:szCs w:val="24"/>
+        </w:rPr>
+        <w:tab/>
+        <w:t>address: 0x316B0EB4</w:t>
+      </w:r>
+      <w:r>
+        <w:rPr>
+          <w:rFonts w:ascii="Montserrat" w:hAnsi="Montserrat"/>
+          <w:sz w:val="24"/>
+          <w:szCs w:val="24"/>
+        </w:rPr>
+        <w:tab/>
+        <w:t>Tag: 809667</w:t>
+      </w:r>
+      <w:r>
+        <w:rPr>
+          <w:rFonts w:ascii="Montserrat" w:hAnsi="Montserrat"/>
+          <w:sz w:val="24"/>
+          <w:szCs w:val="24"/>
+        </w:rPr>
+        <w:tab/>
+      </w:r>
+      <w:proofErr w:type="gramStart"/>
+      <w:r>
+        <w:rPr>
+          <w:rFonts w:ascii="Montserrat" w:hAnsi="Montserrat"/>
+          <w:sz w:val="24"/>
+          <w:szCs w:val="24"/>
+        </w:rPr>
+        <w:t>miss</w:t>
+      </w:r>
+      <w:proofErr w:type="gramEnd"/>
+    </w:p>
+    <w:p>
+      <w:pPr>
+        <w:contextualSpacing/>
+        <w:rPr>
+          <w:rFonts w:ascii="Montserrat" w:hAnsi="Montserrat"/>
+          <w:sz w:val="24"/>
+          <w:szCs w:val="24"/>
+        </w:rPr>
+      </w:pPr>
+      <w:r>
+        <w:rPr>
+          <w:rFonts w:ascii="Montserrat" w:hAnsi="Montserrat"/>
+          <w:sz w:val="24"/>
+          <w:szCs w:val="24"/>
+        </w:rPr>
+        <w:t>Read.</w:t>
+      </w:r>
+      <w:r>
+        <w:rPr>
+          <w:rFonts w:ascii="Montserrat" w:hAnsi="Montserrat"/>
+          <w:sz w:val="24"/>
+          <w:szCs w:val="24"/>
+        </w:rPr>
+        <w:tab/>
+        <w:t>address: 0x316B0EB0</w:t>
+      </w:r>
+      <w:r>
+        <w:rPr>
+          <w:rFonts w:ascii="Montserrat" w:hAnsi="Montserrat"/>
+          <w:sz w:val="24"/>
+          <w:szCs w:val="24"/>
+        </w:rPr>
+        <w:tab/>
+        <w:t>Tag: 809667</w:t>
+      </w:r>
+      <w:r>
+        <w:rPr>
+          <w:rFonts w:ascii="Montserrat" w:hAnsi="Montserrat"/>
+          <w:sz w:val="24"/>
+          <w:szCs w:val="24"/>
+        </w:rPr>
+        <w:tab/>
+      </w:r>
+      <w:proofErr w:type="gramStart"/>
+      <w:r>
+        <w:rPr>
+          <w:rFonts w:ascii="Montserrat" w:hAnsi="Montserrat"/>
+          <w:sz w:val="24"/>
+          <w:szCs w:val="24"/>
+        </w:rPr>
+        <w:t>hit</w:t>
+      </w:r>
+      <w:proofErr w:type="gramEnd"/>
+    </w:p>
+    <w:p>
+      <w:pPr>
+        <w:contextualSpacing/>
+        <w:rPr>
+          <w:rFonts w:ascii="Montserrat" w:hAnsi="Montserrat"/>
+          <w:sz w:val="24"/>
+          <w:szCs w:val="24"/>
+        </w:rPr>
+      </w:pPr>
+      <w:r>
+        <w:rPr>
+          <w:rFonts w:ascii="Montserrat" w:hAnsi="Montserrat"/>
+          <w:sz w:val="24"/>
+          <w:szCs w:val="24"/>
+        </w:rPr>
+        <w:t>Write.</w:t>
+      </w:r>
+      <w:r>
+        <w:rPr>
+          <w:rFonts w:ascii="Montserrat" w:hAnsi="Montserrat"/>
+          <w:sz w:val="24"/>
+          <w:szCs w:val="24"/>
+        </w:rPr>
+        <w:tab/>
+        <w:t>address: 0x25D97684</w:t>
+      </w:r>
+      <w:r>
+        <w:rPr>
+          <w:rFonts w:ascii="Montserrat" w:hAnsi="Montserrat"/>
+          <w:sz w:val="24"/>
+          <w:szCs w:val="24"/>
+        </w:rPr>
+        <w:tab/>
+        <w:t>Tag: 620125</w:t>
+      </w:r>
+      <w:r>
+        <w:rPr>
+          <w:rFonts w:ascii="Montserrat" w:hAnsi="Montserrat"/>
+          <w:sz w:val="24"/>
+          <w:szCs w:val="24"/>
+        </w:rPr>
+        <w:tab/>
+      </w:r>
+      <w:proofErr w:type="gramStart"/>
+      <w:r>
+        <w:rPr>
+          <w:rFonts w:ascii="Montserrat" w:hAnsi="Montserrat"/>
+          <w:sz w:val="24"/>
+          <w:szCs w:val="24"/>
+        </w:rPr>
+        <w:t>miss</w:t>
+      </w:r>
+      <w:proofErr w:type="gramEnd"/>
+    </w:p>
+    <w:p>
+      <w:pPr>
+        <w:contextualSpacing/>
+        <w:rPr>
+          <w:rFonts w:ascii="Montserrat" w:hAnsi="Montserrat"/>
+          <w:sz w:val="24"/>
+          <w:szCs w:val="24"/>
+        </w:rPr>
+      </w:pPr>
+      <w:r>
+        <w:rPr>
+          <w:rFonts w:ascii="Montserrat" w:hAnsi="Montserrat"/>
+          <w:sz w:val="24"/>
+          <w:szCs w:val="24"/>
+        </w:rPr>
+        <w:t>Read.</w:t>
+      </w:r>
+      <w:r>
+        <w:rPr>
+          <w:rFonts w:ascii="Montserrat" w:hAnsi="Montserrat"/>
+          <w:sz w:val="24"/>
+          <w:szCs w:val="24"/>
+        </w:rPr>
+        <w:tab/>
+        <w:t>address: 0xD19744F8</w:t>
+      </w:r>
+      <w:r>
+        <w:rPr>
+          <w:rFonts w:ascii="Montserrat" w:hAnsi="Montserrat"/>
+          <w:sz w:val="24"/>
+          <w:szCs w:val="24"/>
+        </w:rPr>
+        <w:tab/>
+        <w:t>Tag: 3433937</w:t>
+      </w:r>
+      <w:r>
+        <w:rPr>
+          <w:rFonts w:ascii="Montserrat" w:hAnsi="Montserrat"/>
+          <w:sz w:val="24"/>
+          <w:szCs w:val="24"/>
+        </w:rPr>
+        <w:tab/>
+      </w:r>
+      <w:proofErr w:type="gramStart"/>
+      <w:r>
+        <w:rPr>
+          <w:rFonts w:ascii="Montserrat" w:hAnsi="Montserrat"/>
+          <w:sz w:val="24"/>
+          <w:szCs w:val="24"/>
+        </w:rPr>
+        <w:t>miss</w:t>
+      </w:r>
+      <w:proofErr w:type="gramEnd"/>
+    </w:p>
+    <w:p>
+      <w:pPr>
+        <w:contextualSpacing/>
+        <w:rPr>
+          <w:rFonts w:ascii="Montserrat" w:hAnsi="Montserrat"/>
+          <w:sz w:val="24"/>
+          <w:szCs w:val="24"/>
+        </w:rPr>
+      </w:pPr>
+      <w:r>
+        <w:rPr>
+          <w:rFonts w:ascii="Montserrat" w:hAnsi="Montserrat"/>
+          <w:sz w:val="24"/>
+          <w:szCs w:val="24"/>
+        </w:rPr>
+        <w:t>Read.</w:t>
+      </w:r>
+      <w:r>
+        <w:rPr>
+          <w:rFonts w:ascii="Montserrat" w:hAnsi="Montserrat"/>
+          <w:sz w:val="24"/>
+          <w:szCs w:val="24"/>
+        </w:rPr>
+        <w:tab/>
+        <w:t>address: 0x812037D8</w:t>
+      </w:r>
+      <w:r>
+        <w:rPr>
+          <w:rFonts w:ascii="Montserrat" w:hAnsi="Montserrat"/>
+          <w:sz w:val="24"/>
+          <w:szCs w:val="24"/>
+        </w:rPr>
+        <w:tab/>
+        <w:t>Tag: 2115597</w:t>
+      </w:r>
+      <w:r>
+        <w:rPr>
+          <w:rFonts w:ascii="Montserrat" w:hAnsi="Montserrat"/>
+          <w:sz w:val="24"/>
+          <w:szCs w:val="24"/>
+        </w:rPr>
+        <w:tab/>
+      </w:r>
+      <w:proofErr w:type="gramStart"/>
+      <w:r>
+        <w:rPr>
+          <w:rFonts w:ascii="Montserrat" w:hAnsi="Montserrat"/>
+          <w:sz w:val="24"/>
+          <w:szCs w:val="24"/>
+        </w:rPr>
+        <w:t>miss</w:t>
+      </w:r>
+      <w:proofErr w:type="gramEnd"/>
+    </w:p>
+    <w:p>
+      <w:pPr>
+        <w:contextualSpacing/>
+        <w:rPr>
+          <w:rFonts w:ascii="Montserrat" w:hAnsi="Montserrat"/>
+          <w:sz w:val="24"/>
+          <w:szCs w:val="24"/>
+        </w:rPr>
+      </w:pPr>
+      <w:r>
+        <w:rPr>
+          <w:rFonts w:ascii="Montserrat" w:hAnsi="Montserrat"/>
+          <w:sz w:val="24"/>
+          <w:szCs w:val="24"/>
+        </w:rPr>
+        <w:t>Read.</w:t>
+      </w:r>
+      <w:r>
+        <w:rPr>
+          <w:rFonts w:ascii="Montserrat" w:hAnsi="Montserrat"/>
+          <w:sz w:val="24"/>
+          <w:szCs w:val="24"/>
+        </w:rPr>
+        <w:tab/>
+        <w:t>address: 0x25D97674</w:t>
+      </w:r>
+      <w:r>
+        <w:rPr>
+          <w:rFonts w:ascii="Montserrat" w:hAnsi="Montserrat"/>
+          <w:sz w:val="24"/>
+          <w:szCs w:val="24"/>
+        </w:rPr>
+        <w:tab/>
+        <w:t>Tag: 620125</w:t>
+      </w:r>
+      <w:r>
+        <w:rPr>
+          <w:rFonts w:ascii="Montserrat" w:hAnsi="Montserrat"/>
+          <w:sz w:val="24"/>
+          <w:szCs w:val="24"/>
+        </w:rPr>
+        <w:tab/>
+      </w:r>
+      <w:proofErr w:type="gramStart"/>
+      <w:r>
+        <w:rPr>
+          <w:rFonts w:ascii="Montserrat" w:hAnsi="Montserrat"/>
+          <w:sz w:val="24"/>
+          <w:szCs w:val="24"/>
+        </w:rPr>
+        <w:t>miss</w:t>
+      </w:r>
+      <w:proofErr w:type="gramEnd"/>
+    </w:p>
+    <w:p>
+      <w:pPr>
+        <w:contextualSpacing/>
+        <w:rPr>
+          <w:rFonts w:ascii="Montserrat" w:hAnsi="Montserrat"/>
+          <w:sz w:val="24"/>
+          <w:szCs w:val="24"/>
+        </w:rPr>
+      </w:pPr>
+      <w:r>
+        <w:rPr>
+          <w:rFonts w:ascii="Montserrat" w:hAnsi="Montserrat"/>
+          <w:sz w:val="24"/>
+          <w:szCs w:val="24"/>
+        </w:rPr>
+        <w:t>Write.</w:t>
+      </w:r>
+      <w:r>
+        <w:rPr>
+          <w:rFonts w:ascii="Montserrat" w:hAnsi="Montserrat"/>
+          <w:sz w:val="24"/>
+          <w:szCs w:val="24"/>
+        </w:rPr>
+        <w:tab/>
+        <w:t>address: 0x0EC26FB4</w:t>
+      </w:r>
+      <w:r>
+        <w:rPr>
+          <w:rFonts w:ascii="Montserrat" w:hAnsi="Montserrat"/>
+          <w:sz w:val="24"/>
+          <w:szCs w:val="24"/>
+        </w:rPr>
+        <w:tab/>
+        <w:t>Tag: 241819</w:t>
+      </w:r>
+      <w:r>
+        <w:rPr>
+          <w:rFonts w:ascii="Montserrat" w:hAnsi="Montserrat"/>
+          <w:sz w:val="24"/>
+          <w:szCs w:val="24"/>
+        </w:rPr>
+        <w:tab/>
+      </w:r>
+      <w:proofErr w:type="gramStart"/>
+      <w:r>
+        <w:rPr>
+          <w:rFonts w:ascii="Montserrat" w:hAnsi="Montserrat"/>
+          <w:sz w:val="24"/>
+          <w:szCs w:val="24"/>
+        </w:rPr>
+        <w:t>miss</w:t>
+      </w:r>
+      <w:proofErr w:type="gramEnd"/>
+    </w:p>
+    <w:p>
+      <w:pPr>
+        <w:contextualSpacing/>
+        <w:rPr>
+          <w:rFonts w:ascii="Montserrat" w:hAnsi="Montserrat"/>
+          <w:sz w:val="24"/>
+          <w:szCs w:val="24"/>
+          <w:highlight w:val="yellow"/>
+        </w:rPr>
+      </w:pPr>
+      <w:r>
+        <w:rPr>
+          <w:rFonts w:ascii="Montserrat" w:hAnsi="Montserrat"/>
+          <w:sz w:val="24"/>
+          <w:szCs w:val="24"/>
+          <w:highlight w:val="yellow"/>
+        </w:rPr>
+        <w:t>Read.</w:t>
+      </w:r>
+      <w:r>
+        <w:rPr>
+          <w:rFonts w:ascii="Montserrat" w:hAnsi="Montserrat"/>
+          <w:sz w:val="24"/>
+          <w:szCs w:val="24"/>
+          <w:highlight w:val="yellow"/>
+        </w:rPr>
+        <w:tab/>
+        <w:t>address: 0x9D58317C</w:t>
+      </w:r>
+      <w:r>
+        <w:rPr>
+          <w:rFonts w:ascii="Montserrat" w:hAnsi="Montserrat"/>
+          <w:sz w:val="24"/>
+          <w:szCs w:val="24"/>
+          <w:highlight w:val="yellow"/>
+        </w:rPr>
+        <w:tab/>
+        <w:t>Tag: 2577932</w:t>
+      </w:r>
+      <w:r>
+        <w:rPr>
+          <w:rFonts w:ascii="Montserrat" w:hAnsi="Montserrat"/>
+          <w:sz w:val="24"/>
+          <w:szCs w:val="24"/>
+          <w:highlight w:val="yellow"/>
+        </w:rPr>
+        <w:tab/>
+      </w:r>
+      <w:proofErr w:type="gramStart"/>
+      <w:r>
+        <w:rPr>
+          <w:rFonts w:ascii="Montserrat" w:hAnsi="Montserrat"/>
+          <w:sz w:val="24"/>
+          <w:szCs w:val="24"/>
+          <w:highlight w:val="yellow"/>
+        </w:rPr>
+        <w:t>miss</w:t>
+      </w:r>
+      <w:proofErr w:type="gramEnd"/>
+    </w:p>
+    <w:p>
+      <w:pPr>
+        <w:contextualSpacing/>
+        <w:rPr>
+          <w:rFonts w:ascii="Montserrat" w:hAnsi="Montserrat"/>
+          <w:sz w:val="24"/>
+          <w:szCs w:val="24"/>
+        </w:rPr>
+      </w:pPr>
+      <w:r>
+        <w:rPr>
+          <w:rFonts w:ascii="Montserrat" w:hAnsi="Montserrat"/>
+          <w:sz w:val="24"/>
+          <w:szCs w:val="24"/>
+          <w:highlight w:val="yellow"/>
+        </w:rPr>
+        <w:t>Read.</w:t>
+      </w:r>
+      <w:r>
+        <w:rPr>
+          <w:rFonts w:ascii="Montserrat" w:hAnsi="Montserrat"/>
+          <w:sz w:val="24"/>
+          <w:szCs w:val="24"/>
+          <w:highlight w:val="yellow"/>
+        </w:rPr>
+        <w:tab/>
+        <w:t>address: 0x9D58313C</w:t>
+      </w:r>
+      <w:r>
+        <w:rPr>
+          <w:rFonts w:ascii="Montserrat" w:hAnsi="Montserrat"/>
+          <w:sz w:val="24"/>
+          <w:szCs w:val="24"/>
+          <w:highlight w:val="yellow"/>
+        </w:rPr>
+        <w:tab/>
+        <w:t>Tag: 2577932</w:t>
+      </w:r>
+      <w:r>
+        <w:rPr>
+          <w:rFonts w:ascii="Montserrat" w:hAnsi="Montserrat"/>
+          <w:sz w:val="24"/>
+          <w:szCs w:val="24"/>
+          <w:highlight w:val="yellow"/>
+        </w:rPr>
+        <w:tab/>
+      </w:r>
+      <w:proofErr w:type="gramStart"/>
+      <w:r>
+        <w:rPr>
+          <w:rFonts w:ascii="Montserrat" w:hAnsi="Montserrat"/>
+          <w:sz w:val="24"/>
+          <w:szCs w:val="24"/>
+          <w:highlight w:val="yellow"/>
+        </w:rPr>
+        <w:t>miss</w:t>
+      </w:r>
+      <w:proofErr w:type="gramEnd"/>
+    </w:p>
+    <w:p>
+      <w:pPr>
+        <w:contextualSpacing/>
+        <w:rPr>
+          <w:rFonts w:ascii="Montserrat" w:hAnsi="Montserrat"/>
+          <w:sz w:val="24"/>
+          <w:szCs w:val="24"/>
+        </w:rPr>
+      </w:pPr>
+      <w:r>
+        <w:rPr>
+          <w:rFonts w:ascii="Montserrat" w:hAnsi="Montserrat"/>
+          <w:sz w:val="24"/>
+          <w:szCs w:val="24"/>
+        </w:rPr>
+        <w:t>Write.</w:t>
+      </w:r>
+      <w:r>
+        <w:rPr>
+          <w:rFonts w:ascii="Montserrat" w:hAnsi="Montserrat"/>
+          <w:sz w:val="24"/>
+          <w:szCs w:val="24"/>
+        </w:rPr>
+        <w:tab/>
+        <w:t>address: 0x25D9769C</w:t>
+      </w:r>
+      <w:r>
+        <w:rPr>
+          <w:rFonts w:ascii="Montserrat" w:hAnsi="Montserrat"/>
+          <w:sz w:val="24"/>
+          <w:szCs w:val="24"/>
+        </w:rPr>
+        <w:tab/>
+        <w:t>Tag: 620125</w:t>
+      </w:r>
+      <w:r>
+        <w:rPr>
+          <w:rFonts w:ascii="Montserrat" w:hAnsi="Montserrat"/>
+          <w:sz w:val="24"/>
+          <w:szCs w:val="24"/>
+        </w:rPr>
+        <w:tab/>
+      </w:r>
+      <w:proofErr w:type="gramStart"/>
+      <w:r>
+        <w:rPr>
+          <w:rFonts w:ascii="Montserrat" w:hAnsi="Montserrat"/>
+          <w:sz w:val="24"/>
+          <w:szCs w:val="24"/>
+        </w:rPr>
+        <w:t>miss</w:t>
+      </w:r>
+      <w:proofErr w:type="gramEnd"/>
+    </w:p>
+    <w:p>
+      <w:pPr>
+        <w:contextualSpacing/>
+        <w:rPr>
+          <w:rFonts w:ascii="Montserrat" w:hAnsi="Montserrat"/>
+          <w:sz w:val="24"/>
+          <w:szCs w:val="24"/>
+        </w:rPr>
+      </w:pPr>
+      <w:r>
+        <w:rPr>
+          <w:rFonts w:ascii="Montserrat" w:hAnsi="Montserrat"/>
+          <w:sz w:val="24"/>
+          <w:szCs w:val="24"/>
+        </w:rPr>
+        <w:lastRenderedPageBreak/>
+        <w:t>Read.</w:t>
+      </w:r>
+      <w:r>
+        <w:rPr>
+          <w:rFonts w:ascii="Montserrat" w:hAnsi="Montserrat"/>
+          <w:sz w:val="24"/>
+          <w:szCs w:val="24"/>
+        </w:rPr>
+        <w:tab/>
+        <w:t>address: 0x316B0EBC</w:t>
+      </w:r>
+      <w:r>
+        <w:rPr>
+          <w:rFonts w:ascii="Montserrat" w:hAnsi="Montserrat"/>
+          <w:sz w:val="24"/>
+          <w:szCs w:val="24"/>
+        </w:rPr>
+        <w:tab/>
+        <w:t>Tag: 809667</w:t>
+      </w:r>
+      <w:r>
+        <w:rPr>
+          <w:rFonts w:ascii="Montserrat" w:hAnsi="Montserrat"/>
+          <w:sz w:val="24"/>
+          <w:szCs w:val="24"/>
+        </w:rPr>
+        <w:tab/>
+      </w:r>
+      <w:proofErr w:type="gramStart"/>
+      <w:r>
+        <w:rPr>
+          <w:rFonts w:ascii="Montserrat" w:hAnsi="Montserrat"/>
+          <w:sz w:val="24"/>
+          <w:szCs w:val="24"/>
+        </w:rPr>
+        <w:t>miss</w:t>
+      </w:r>
+      <w:proofErr w:type="gramEnd"/>
+    </w:p>
+    <w:p>
+      <w:pPr>
+        <w:contextualSpacing/>
+        <w:rPr>
+          <w:rFonts w:ascii="Montserrat" w:hAnsi="Montserrat"/>
+          <w:sz w:val="24"/>
+          <w:szCs w:val="24"/>
+        </w:rPr>
+      </w:pPr>
+      <w:r>
+        <w:rPr>
+          <w:rFonts w:ascii="Montserrat" w:hAnsi="Montserrat"/>
+          <w:sz w:val="24"/>
+          <w:szCs w:val="24"/>
+        </w:rPr>
+        <w:t>Write.</w:t>
+      </w:r>
+      <w:r>
+        <w:rPr>
+          <w:rFonts w:ascii="Montserrat" w:hAnsi="Montserrat"/>
+          <w:sz w:val="24"/>
+          <w:szCs w:val="24"/>
+        </w:rPr>
+        <w:tab/>
+        <w:t>address: 0x004E89F4</w:t>
+      </w:r>
+      <w:r>
+        <w:rPr>
+          <w:rFonts w:ascii="Montserrat" w:hAnsi="Montserrat"/>
+          <w:sz w:val="24"/>
+          <w:szCs w:val="24"/>
+        </w:rPr>
+        <w:tab/>
+        <w:t>Tag: 5026</w:t>
+      </w:r>
+      <w:r>
+        <w:rPr>
+          <w:rFonts w:ascii="Montserrat" w:hAnsi="Montserrat"/>
+          <w:sz w:val="24"/>
+          <w:szCs w:val="24"/>
+        </w:rPr>
+        <w:tab/>
+      </w:r>
+      <w:proofErr w:type="gramStart"/>
+      <w:r>
+        <w:rPr>
+          <w:rFonts w:ascii="Montserrat" w:hAnsi="Montserrat"/>
+          <w:sz w:val="24"/>
+          <w:szCs w:val="24"/>
+        </w:rPr>
+        <w:t>miss</w:t>
+      </w:r>
+      <w:proofErr w:type="gramEnd"/>
+    </w:p>
+    <w:p>
+      <w:pPr>
+        <w:contextualSpacing/>
+        <w:rPr>
+          <w:rFonts w:ascii="Montserrat" w:hAnsi="Montserrat"/>
+          <w:sz w:val="24"/>
+          <w:szCs w:val="24"/>
+        </w:rPr>
+      </w:pPr>
+      <w:r>
+        <w:rPr>
+          <w:rFonts w:ascii="Montserrat" w:hAnsi="Montserrat"/>
+          <w:sz w:val="24"/>
+          <w:szCs w:val="24"/>
+        </w:rPr>
+        <w:t>Read.</w:t>
+      </w:r>
+      <w:r>
+        <w:rPr>
+          <w:rFonts w:ascii="Montserrat" w:hAnsi="Montserrat"/>
+          <w:sz w:val="24"/>
+          <w:szCs w:val="24"/>
+        </w:rPr>
+        <w:tab/>
+        <w:t>address: 0x316B0EC8</w:t>
+      </w:r>
+      <w:r>
+        <w:rPr>
+          <w:rFonts w:ascii="Montserrat" w:hAnsi="Montserrat"/>
+          <w:sz w:val="24"/>
+          <w:szCs w:val="24"/>
+        </w:rPr>
+        <w:tab/>
+        <w:t>Tag: 809667</w:t>
+      </w:r>
+      <w:r>
+        <w:rPr>
+          <w:rFonts w:ascii="Montserrat" w:hAnsi="Montserrat"/>
+          <w:sz w:val="24"/>
+          <w:szCs w:val="24"/>
+        </w:rPr>
+        <w:tab/>
+      </w:r>
+      <w:proofErr w:type="gramStart"/>
+      <w:r>
+        <w:rPr>
+          <w:rFonts w:ascii="Montserrat" w:hAnsi="Montserrat"/>
+          <w:sz w:val="24"/>
+          <w:szCs w:val="24"/>
+        </w:rPr>
+        <w:t>miss</w:t>
+      </w:r>
+      <w:proofErr w:type="gramEnd"/>
+    </w:p>
+    <w:p>
+      <w:pPr>
+        <w:contextualSpacing/>
+        <w:rPr>
+          <w:rFonts w:ascii="Montserrat" w:hAnsi="Montserrat"/>
+          <w:sz w:val="24"/>
+          <w:szCs w:val="24"/>
+        </w:rPr>
+      </w:pPr>
+      <w:r>
+        <w:rPr>
+          <w:rFonts w:ascii="Montserrat" w:hAnsi="Montserrat"/>
+          <w:sz w:val="24"/>
+          <w:szCs w:val="24"/>
+        </w:rPr>
+        <w:t>Write.</w:t>
+      </w:r>
+      <w:r>
+        <w:rPr>
+          <w:rFonts w:ascii="Montserrat" w:hAnsi="Montserrat"/>
+          <w:sz w:val="24"/>
+          <w:szCs w:val="24"/>
+        </w:rPr>
+        <w:tab/>
+        <w:t>address: 0x004E8A14</w:t>
+      </w:r>
+      <w:r>
+        <w:rPr>
+          <w:rFonts w:ascii="Montserrat" w:hAnsi="Montserrat"/>
+          <w:sz w:val="24"/>
+          <w:szCs w:val="24"/>
+        </w:rPr>
+        <w:tab/>
+        <w:t>Tag: 5026</w:t>
+      </w:r>
+      <w:r>
+        <w:rPr>
+          <w:rFonts w:ascii="Montserrat" w:hAnsi="Montserrat"/>
+          <w:sz w:val="24"/>
+          <w:szCs w:val="24"/>
+        </w:rPr>
+        <w:tab/>
+      </w:r>
+      <w:proofErr w:type="gramStart"/>
+      <w:r>
+        <w:rPr>
+          <w:rFonts w:ascii="Montserrat" w:hAnsi="Montserrat"/>
+          <w:sz w:val="24"/>
+          <w:szCs w:val="24"/>
+        </w:rPr>
+        <w:t>miss</w:t>
+      </w:r>
+      <w:proofErr w:type="gramEnd"/>
+    </w:p>
+    <w:p>
+      <w:pPr>
+        <w:contextualSpacing/>
+        <w:rPr>
+          <w:rFonts w:ascii="Montserrat" w:hAnsi="Montserrat"/>
+          <w:sz w:val="24"/>
+          <w:szCs w:val="24"/>
+        </w:rPr>
+      </w:pPr>
+      <w:r>
+        <w:rPr>
+          <w:rFonts w:ascii="Montserrat" w:hAnsi="Montserrat"/>
+          <w:sz w:val="24"/>
+          <w:szCs w:val="24"/>
+        </w:rPr>
+        <w:t>Write.</w:t>
+      </w:r>
+      <w:r>
+        <w:rPr>
+          <w:rFonts w:ascii="Montserrat" w:hAnsi="Montserrat"/>
+          <w:sz w:val="24"/>
+          <w:szCs w:val="24"/>
+        </w:rPr>
+        <w:tab/>
+        <w:t>address: 0x25D976D0</w:t>
+      </w:r>
+      <w:r>
+        <w:rPr>
+          <w:rFonts w:ascii="Montserrat" w:hAnsi="Montserrat"/>
+          <w:sz w:val="24"/>
+          <w:szCs w:val="24"/>
+        </w:rPr>
+        <w:tab/>
+        <w:t>Tag: 620125</w:t>
+      </w:r>
+      <w:r>
+        <w:rPr>
+          <w:rFonts w:ascii="Montserrat" w:hAnsi="Montserrat"/>
+          <w:sz w:val="24"/>
+          <w:szCs w:val="24"/>
+        </w:rPr>
+        <w:tab/>
+      </w:r>
+      <w:proofErr w:type="gramStart"/>
+      <w:r>
+        <w:rPr>
+          <w:rFonts w:ascii="Montserrat" w:hAnsi="Montserrat"/>
+          <w:sz w:val="24"/>
+          <w:szCs w:val="24"/>
+        </w:rPr>
+        <w:t>miss</w:t>
+      </w:r>
+      <w:proofErr w:type="gramEnd"/>
+    </w:p>
+    <w:p>
+      <w:pPr>
+        <w:contextualSpacing/>
+        <w:rPr>
+          <w:rFonts w:ascii="Montserrat" w:hAnsi="Montserrat"/>
+          <w:sz w:val="24"/>
+          <w:szCs w:val="24"/>
+        </w:rPr>
+      </w:pPr>
+    </w:p>
+    <w:p>
+      <w:pPr>
+        <w:contextualSpacing/>
+        <w:rPr>
+          <w:rFonts w:ascii="Montserrat" w:hAnsi="Montserrat"/>
+          <w:sz w:val="24"/>
+          <w:szCs w:val="24"/>
+        </w:rPr>
+      </w:pPr>
+      <w:r>
+        <w:rPr>
+          <w:rFonts w:ascii="Montserrat" w:hAnsi="Montserrat"/>
+          <w:sz w:val="24"/>
+          <w:szCs w:val="24"/>
+        </w:rPr>
+        <w:t xml:space="preserve">He’s saying that WB and WT will </w:t>
+      </w:r>
+      <w:proofErr w:type="gramStart"/>
+      <w:r>
+        <w:rPr>
+          <w:rFonts w:ascii="Montserrat" w:hAnsi="Montserrat"/>
+          <w:sz w:val="24"/>
+          <w:szCs w:val="24"/>
+        </w:rPr>
+        <w:t>effect</w:t>
+      </w:r>
+      <w:proofErr w:type="gramEnd"/>
+      <w:r>
+        <w:rPr>
+          <w:rFonts w:ascii="Montserrat" w:hAnsi="Montserrat"/>
+          <w:sz w:val="24"/>
+          <w:szCs w:val="24"/>
+        </w:rPr>
+        <w:t xml:space="preserve"> hit rate</w:t>
+      </w:r>
+      <w:r>
+        <w:rPr>
+          <w:rFonts w:ascii="Montserrat" w:hAnsi="Montserrat"/>
+          <w:sz w:val="24"/>
+          <w:szCs w:val="24"/>
+        </w:rPr>
+        <w:tab/>
+      </w:r>
+    </w:p>
+    <w:p>
+      <w:pPr>
+        <w:contextualSpacing/>
+        <w:rPr>
+          <w:rFonts w:ascii="Montserrat" w:hAnsi="Montserrat"/>
+          <w:sz w:val="24"/>
+          <w:szCs w:val="24"/>
+        </w:rPr>
+      </w:pPr>
+    </w:p>
+    <w:p>
+      <w:pPr>
+        <w:contextualSpacing/>
+        <w:rPr>
+          <w:rFonts w:ascii="Montserrat" w:hAnsi="Montserrat"/>
+          <w:sz w:val="24"/>
+          <w:szCs w:val="24"/>
+        </w:rPr>
+      </w:pPr>
+      <w:r>
+        <w:rPr>
+          <w:rFonts w:ascii="Montserrat" w:hAnsi="Montserrat"/>
+          <w:sz w:val="24"/>
+          <w:szCs w:val="24"/>
+        </w:rPr>
+        <w:t>For WB, on write miss don’t we need to send that block to m</w:t>
+      </w:r>
+    </w:p>
+    <w:p>
+      <w:pPr>
+        <w:contextualSpacing/>
+        <w:rPr>
+          <w:rFonts w:ascii="Montserrat" w:hAnsi="Montserrat"/>
+          <w:sz w:val="24"/>
+          <w:szCs w:val="24"/>
+        </w:rPr>
+      </w:pPr>
+    </w:p>
+    <w:p>
+      <w:pPr>
+        <w:contextualSpacing/>
+        <w:rPr>
+          <w:rFonts w:ascii="Montserrat" w:hAnsi="Montserrat"/>
+          <w:sz w:val="24"/>
+          <w:szCs w:val="24"/>
+        </w:rPr>
+      </w:pPr>
+      <w:r>
+        <w:rPr>
+          <w:rFonts w:ascii="Montserrat" w:hAnsi="Montserrat"/>
+          <w:sz w:val="24"/>
+          <w:szCs w:val="24"/>
+        </w:rPr>
+        <w:t>Total number of bytes transferred from cache to memory is more than the number possible simply through reads, so there must be something else</w:t>
+      </w:r>
+    </w:p>
+    <w:p>
+      <w:pPr>
+        <w:rPr>
+          <w:rFonts w:ascii="Montserrat" w:hAnsi="Montserrat"/>
+          <w:sz w:val="24"/>
+          <w:szCs w:val="24"/>
+        </w:rPr>
+      </w:pPr>
+    </w:p>
+    <w:p>
+      <w:pPr>
+        <w:rPr>
+          <w:rFonts w:ascii="Montserrat" w:hAnsi="Montserrat"/>
+          <w:sz w:val="24"/>
+          <w:szCs w:val="24"/>
+        </w:rPr>
+      </w:pPr>
+      <w:r>
+        <w:rPr>
+          <w:rFonts w:ascii="Montserrat" w:hAnsi="Montserrat"/>
+          <w:sz w:val="24"/>
+          <w:szCs w:val="24"/>
+        </w:rPr>
+        <w:t xml:space="preserve">Any time you miss on a read, you’re </w:t>
+      </w:r>
+      <w:proofErr w:type="spellStart"/>
+      <w:r>
+        <w:rPr>
+          <w:rFonts w:ascii="Montserrat" w:hAnsi="Montserrat"/>
+          <w:sz w:val="24"/>
+          <w:szCs w:val="24"/>
+        </w:rPr>
+        <w:t>gonna</w:t>
+      </w:r>
+      <w:proofErr w:type="spellEnd"/>
+      <w:r>
+        <w:rPr>
+          <w:rFonts w:ascii="Montserrat" w:hAnsi="Montserrat"/>
+          <w:sz w:val="24"/>
+          <w:szCs w:val="24"/>
+        </w:rPr>
+        <w:t xml:space="preserve"> overwrite what’s in the cache with what’s in memory. Therefore, memory and cache are going to be consistent. Thus, set dirty bit to 0.</w:t>
+      </w:r>
+    </w:p>
+    <w:p>
+      <w:pPr>
+        <w:rPr>
+          <w:rFonts w:ascii="Montserrat" w:hAnsi="Montserrat"/>
+          <w:sz w:val="24"/>
+          <w:szCs w:val="24"/>
+        </w:rPr>
+      </w:pPr>
+      <w:r>
+        <w:rPr>
+          <w:rFonts w:ascii="Montserrat" w:hAnsi="Montserrat"/>
+          <w:sz w:val="24"/>
+          <w:szCs w:val="24"/>
+        </w:rPr>
+        <w:t>Any time you write (in WB method), you need to set dirty bit to 1.</w:t>
+      </w:r>
+    </w:p>
+    <w:p>
+      <w:pPr>
+        <w:rPr>
+          <w:rFonts w:ascii="Montserrat" w:hAnsi="Montserrat"/>
+          <w:sz w:val="24"/>
+          <w:szCs w:val="24"/>
+        </w:rPr>
+      </w:pPr>
+      <w:r>
+        <w:rPr>
+          <w:rFonts w:ascii="Montserrat" w:hAnsi="Montserrat"/>
+          <w:sz w:val="24"/>
+          <w:szCs w:val="24"/>
+        </w:rPr>
+        <w:t>Only write the cache to memory if the dirty bit is 1 (cache not consistent with memory)</w:t>
+      </w:r>
+    </w:p>
     <w:p>
       <w:pPr>
         <w:pStyle w:val="ListParagraph"/>
@@ -80,7 +2206,7 @@
       <w:pPr>
         <w:pStyle w:val="ListParagraph"/>
         <w:numPr>
-          <w:ilvl w:val="0"/>
+          <w:ilvl w:val="1"/>
           <w:numId w:val="1"/>
         </w:numPr>
         <w:rPr>
@@ -95,7 +2221,25 @@
           <w:sz w:val="24"/>
           <w:szCs w:val="24"/>
         </w:rPr>
-        <w:t>On write through</w:t>
+        <w:t xml:space="preserve">On write hit, just write to </w:t>
+      </w:r>
+      <w:proofErr w:type="gramStart"/>
+      <w:r>
+        <w:rPr>
+          <w:rFonts w:ascii="Montserrat" w:hAnsi="Montserrat"/>
+          <w:sz w:val="24"/>
+          <w:szCs w:val="24"/>
+        </w:rPr>
+        <w:t>it</w:t>
+      </w:r>
+      <w:proofErr w:type="gramEnd"/>
+      <w:r>
+        <w:rPr>
+          <w:rFonts w:ascii="Montserrat" w:hAnsi="Montserrat"/>
+          <w:sz w:val="24"/>
+          <w:szCs w:val="24"/>
+        </w:rPr>
+        <w:t xml:space="preserve"> and set dirty bit?</w:t>
       </w:r>
     </w:p>
     <w:p>
@@ -117,7 +2261,29 @@
           <w:sz w:val="24"/>
           <w:szCs w:val="24"/>
         </w:rPr>
-        <w:t>On read, I think it’s fine regardless of what you do. The memory is written immediately on write</w:t>
+        <w:t>On write miss, send block to memory if dirty bit is set?</w:t>
+      </w:r>
+    </w:p>
+    <w:p>
+      <w:pPr>
+        <w:pStyle w:val="ListParagraph"/>
+        <w:numPr>
+          <w:ilvl w:val="0"/>
+          <w:numId w:val="1"/>
+        </w:numPr>
+        <w:rPr>
+          <w:rFonts w:ascii="Montserrat" w:hAnsi="Montserrat"/>
+          <w:sz w:val="24"/>
+          <w:szCs w:val="24"/>
+        </w:rPr>
+      </w:pPr>
+      <w:r>
+        <w:rPr>
+          <w:rFonts w:ascii="Montserrat" w:hAnsi="Montserrat"/>
+          <w:sz w:val="24"/>
+          <w:szCs w:val="24"/>
+        </w:rPr>
+        <w:t>On write through</w:t>
       </w:r>
     </w:p>
     <w:p>
@@ -139,10 +2305,30 @@
           <w:sz w:val="24"/>
           <w:szCs w:val="24"/>
         </w:rPr>
+        <w:t>On read, I think it’s fine regardless of what you do. The memory is written immediately on write</w:t>
+      </w:r>
+    </w:p>
+    <w:p>
+      <w:pPr>
+        <w:pStyle w:val="ListParagraph"/>
+        <w:numPr>
+          <w:ilvl w:val="1"/>
+          <w:numId w:val="1"/>
+        </w:numPr>
+        <w:rPr>
+          <w:rFonts w:ascii="Montserrat" w:hAnsi="Montserrat"/>
+          <w:sz w:val="24"/>
+          <w:szCs w:val="24"/>
+        </w:rPr>
+      </w:pPr>
+      <w:r>
+        <w:rPr>
+          <w:rFonts w:ascii="Montserrat" w:hAnsi="Montserrat"/>
+          <w:sz w:val="24"/>
+          <w:szCs w:val="24"/>
+        </w:rPr>
         <w:t>On write, I think you always write the BYTE (just a byte, so just increment bcache2mem? Or are we even writing directly to mem? Let’s increment it for now, it seems like that’s what the diagram indicates)</w:t>
       </w:r>
-      <w:bookmarkStart w:id="0" w:name="_GoBack"/>
-      <w:bookmarkEnd w:id="0"/>
     </w:p>
     <w:p>
       <w:pPr>
@@ -196,6 +2382,7 @@
           <w:szCs w:val="24"/>
           <w:highlight w:val="green"/>
         </w:rPr>
+        <w:lastRenderedPageBreak/>
         <w:t xml:space="preserve">The only difference is the next time we read on write back, the cache </w:t>
       </w:r>
       <w:proofErr w:type="gramStart"/>
@@ -411,7 +2598,6 @@
           <w:sz w:val="24"/>
           <w:szCs w:val="24"/>
         </w:rPr>
-        <w:lastRenderedPageBreak/>
         <w:t>block size?</w:t>
       </w:r>
     </w:p>
@@ -572,6 +2758,7 @@
           <w:sz w:val="24"/>
           <w:szCs w:val="24"/>
         </w:rPr>
+        <w:lastRenderedPageBreak/>
         <w:t>Pull in a whole block of memory addresses. Is this handled by the tag? (same tag for multiple addresses)</w:t>
       </w:r>
     </w:p>
@@ -841,123 +3028,221 @@
           <w:sz w:val="24"/>
           <w:szCs w:val="24"/>
         </w:rPr>
+        <w:t>Then change read method</w:t>
+      </w:r>
+    </w:p>
+    <w:p>
+      <w:pPr>
+        <w:rPr>
+          <w:rFonts w:ascii="Montserrat" w:hAnsi="Montserrat"/>
+          <w:sz w:val="24"/>
+          <w:szCs w:val="24"/>
+        </w:rPr>
+      </w:pPr>
+      <w:r>
+        <w:rPr>
+          <w:rFonts w:ascii="Montserrat" w:hAnsi="Montserrat"/>
+          <w:sz w:val="24"/>
+          <w:szCs w:val="24"/>
+        </w:rPr>
+        <w:t xml:space="preserve">For a </w:t>
+      </w:r>
+      <w:proofErr w:type="gramStart"/>
+      <w:r>
+        <w:rPr>
+          <w:rFonts w:ascii="Montserrat" w:hAnsi="Montserrat"/>
+          <w:sz w:val="24"/>
+          <w:szCs w:val="24"/>
+        </w:rPr>
+        <w:t>2 way</w:t>
+      </w:r>
+      <w:proofErr w:type="gramEnd"/>
+      <w:r>
+        <w:rPr>
+          <w:rFonts w:ascii="Montserrat" w:hAnsi="Montserrat"/>
+          <w:sz w:val="24"/>
+          <w:szCs w:val="24"/>
+        </w:rPr>
+        <w:t xml:space="preserve"> cache, we want </w:t>
+      </w:r>
+      <w:r>
+        <w:rPr>
+          <w:rFonts w:ascii="Montserrat" w:hAnsi="Montserrat"/>
+          <w:sz w:val="24"/>
+          <w:szCs w:val="24"/>
+        </w:rPr>
+        <w:t>our width to be two and our block count to be halved (if 2W, width = 2,</w:t>
+      </w:r>
+    </w:p>
+    <w:p>
+      <w:pPr>
+        <w:rPr>
+          <w:rFonts w:ascii="Montserrat" w:hAnsi="Montserrat"/>
+          <w:sz w:val="24"/>
+          <w:szCs w:val="24"/>
+        </w:rPr>
+      </w:pPr>
+      <w:proofErr w:type="spellStart"/>
+      <w:r>
+        <w:rPr>
+          <w:rFonts w:ascii="Montserrat" w:hAnsi="Montserrat"/>
+          <w:sz w:val="24"/>
+          <w:szCs w:val="24"/>
+        </w:rPr>
+        <w:t>elif</w:t>
+      </w:r>
+      <w:proofErr w:type="spellEnd"/>
+      <w:r>
+        <w:rPr>
+          <w:rFonts w:ascii="Montserrat" w:hAnsi="Montserrat"/>
+          <w:sz w:val="24"/>
+          <w:szCs w:val="24"/>
+        </w:rPr>
+        <w:t xml:space="preserve"> 4W</w:t>
+      </w:r>
+    </w:p>
+    <w:p>
+      <w:pPr>
+        <w:rPr>
+          <w:rFonts w:ascii="Montserrat" w:hAnsi="Montserrat"/>
+          <w:sz w:val="24"/>
+          <w:szCs w:val="24"/>
+        </w:rPr>
+      </w:pPr>
+      <w:r>
+        <w:rPr>
+          <w:rFonts w:ascii="Montserrat" w:hAnsi="Montserrat"/>
+          <w:sz w:val="24"/>
+          <w:szCs w:val="24"/>
+        </w:rPr>
+        <w:t>FA)</w:t>
+      </w:r>
+    </w:p>
+    <w:p>
+      <w:pPr>
+        <w:rPr>
+          <w:rFonts w:ascii="Montserrat" w:hAnsi="Montserrat"/>
+          <w:sz w:val="24"/>
+          <w:szCs w:val="24"/>
+        </w:rPr>
+      </w:pPr>
+      <w:r>
+        <w:rPr>
+          <w:rFonts w:ascii="Montserrat" w:hAnsi="Montserrat"/>
+          <w:sz w:val="24"/>
+          <w:szCs w:val="24"/>
+        </w:rPr>
+        <w:t>block count = block count/width</w:t>
+      </w:r>
+    </w:p>
+    <w:p>
+      <w:pPr>
+        <w:rPr>
+          <w:rFonts w:ascii="Montserrat" w:hAnsi="Montserrat"/>
+          <w:sz w:val="24"/>
+          <w:szCs w:val="24"/>
+          <w:highlight w:val="green"/>
+        </w:rPr>
+      </w:pPr>
+    </w:p>
+    <w:p>
+      <w:pPr>
+        <w:rPr>
+          <w:rFonts w:ascii="Montserrat" w:hAnsi="Montserrat"/>
+          <w:sz w:val="24"/>
+          <w:szCs w:val="24"/>
+        </w:rPr>
+      </w:pPr>
+      <w:r>
+        <w:rPr>
+          <w:rFonts w:ascii="Montserrat" w:hAnsi="Montserrat"/>
+          <w:sz w:val="24"/>
+          <w:szCs w:val="24"/>
+          <w:highlight w:val="green"/>
+        </w:rPr>
+        <w:t xml:space="preserve">Breaking when I up the size, </w:t>
+      </w:r>
+      <w:r>
+        <w:rPr>
+          <w:rFonts w:ascii="Montserrat" w:hAnsi="Montserrat"/>
+          <w:sz w:val="24"/>
+          <w:szCs w:val="24"/>
+          <w:highlight w:val="green"/>
+        </w:rPr>
+        <w:t>“Index out of range”</w:t>
+      </w:r>
+    </w:p>
+    <w:p>
+      <w:pPr>
+        <w:rPr>
+          <w:rFonts w:ascii="Montserrat" w:hAnsi="Montserrat"/>
+          <w:sz w:val="24"/>
+          <w:szCs w:val="24"/>
+        </w:rPr>
+      </w:pPr>
+    </w:p>
+    <w:p>
+      <w:pPr>
+        <w:rPr>
+          <w:rFonts w:ascii="Montserrat" w:hAnsi="Montserrat"/>
+          <w:sz w:val="24"/>
+          <w:szCs w:val="24"/>
+        </w:rPr>
+      </w:pPr>
+      <w:r>
+        <w:rPr>
+          <w:rFonts w:ascii="Montserrat" w:hAnsi="Montserrat"/>
+          <w:sz w:val="24"/>
+          <w:szCs w:val="24"/>
+          <w:highlight w:val="green"/>
+        </w:rPr>
+        <w:t>Start by running through different sizes for direct mapped cache.</w:t>
+      </w:r>
+      <w:r>
+        <w:rPr>
+          <w:rFonts w:ascii="Montserrat" w:hAnsi="Montserrat"/>
+          <w:sz w:val="24"/>
+          <w:szCs w:val="24"/>
+        </w:rPr>
+        <w:t xml:space="preserve"> Next, make the 2W, 4W, and FA. Finally, track bytes written and add in WB vs WT</w:t>
+      </w:r>
+    </w:p>
+    <w:p>
+      <w:pPr>
+        <w:rPr>
+          <w:rFonts w:ascii="Montserrat" w:hAnsi="Montserrat"/>
+          <w:sz w:val="24"/>
+          <w:szCs w:val="24"/>
+        </w:rPr>
+      </w:pPr>
+    </w:p>
+    <w:p>
+      <w:pPr>
+        <w:rPr>
+          <w:rFonts w:ascii="Montserrat" w:hAnsi="Montserrat"/>
+          <w:sz w:val="24"/>
+          <w:szCs w:val="24"/>
+        </w:rPr>
+      </w:pPr>
+      <w:r>
+        <w:rPr>
+          <w:rFonts w:ascii="Montserrat" w:hAnsi="Montserrat"/>
+          <w:sz w:val="24"/>
+          <w:szCs w:val="24"/>
+          <w:highlight w:val="green"/>
+        </w:rPr>
         <w:lastRenderedPageBreak/>
-        <w:t>Then change read method</w:t>
-      </w:r>
-    </w:p>
-    <w:p>
-      <w:pPr>
-        <w:rPr>
-          <w:rFonts w:ascii="Montserrat" w:hAnsi="Montserrat"/>
-          <w:sz w:val="24"/>
-          <w:szCs w:val="24"/>
-        </w:rPr>
-      </w:pPr>
-      <w:r>
-        <w:rPr>
-          <w:rFonts w:ascii="Montserrat" w:hAnsi="Montserrat"/>
-          <w:sz w:val="24"/>
-          <w:szCs w:val="24"/>
-        </w:rPr>
-        <w:t xml:space="preserve">For a </w:t>
-      </w:r>
-      <w:proofErr w:type="gramStart"/>
-      <w:r>
-        <w:rPr>
-          <w:rFonts w:ascii="Montserrat" w:hAnsi="Montserrat"/>
-          <w:sz w:val="24"/>
-          <w:szCs w:val="24"/>
-        </w:rPr>
-        <w:t>2 way</w:t>
-      </w:r>
-      <w:proofErr w:type="gramEnd"/>
-      <w:r>
-        <w:rPr>
-          <w:rFonts w:ascii="Montserrat" w:hAnsi="Montserrat"/>
-          <w:sz w:val="24"/>
-          <w:szCs w:val="24"/>
-        </w:rPr>
-        <w:t xml:space="preserve"> cache, we want </w:t>
-      </w:r>
-      <w:r>
-        <w:rPr>
-          <w:rFonts w:ascii="Montserrat" w:hAnsi="Montserrat"/>
-          <w:sz w:val="24"/>
-          <w:szCs w:val="24"/>
-        </w:rPr>
-        <w:t>our width to be two and our block count to be halved (if 2W, width = 2,</w:t>
-      </w:r>
-    </w:p>
-    <w:p>
-      <w:pPr>
-        <w:rPr>
-          <w:rFonts w:ascii="Montserrat" w:hAnsi="Montserrat"/>
-          <w:sz w:val="24"/>
-          <w:szCs w:val="24"/>
-        </w:rPr>
-      </w:pPr>
-      <w:proofErr w:type="spellStart"/>
-      <w:r>
-        <w:rPr>
-          <w:rFonts w:ascii="Montserrat" w:hAnsi="Montserrat"/>
-          <w:sz w:val="24"/>
-          <w:szCs w:val="24"/>
-        </w:rPr>
-        <w:t>elif</w:t>
-      </w:r>
-      <w:proofErr w:type="spellEnd"/>
-      <w:r>
-        <w:rPr>
-          <w:rFonts w:ascii="Montserrat" w:hAnsi="Montserrat"/>
-          <w:sz w:val="24"/>
-          <w:szCs w:val="24"/>
-        </w:rPr>
-        <w:t xml:space="preserve"> 4W</w:t>
-      </w:r>
-    </w:p>
-    <w:p>
-      <w:pPr>
-        <w:rPr>
-          <w:rFonts w:ascii="Montserrat" w:hAnsi="Montserrat"/>
-          <w:sz w:val="24"/>
-          <w:szCs w:val="24"/>
-        </w:rPr>
-      </w:pPr>
-      <w:r>
-        <w:rPr>
-          <w:rFonts w:ascii="Montserrat" w:hAnsi="Montserrat"/>
-          <w:sz w:val="24"/>
-          <w:szCs w:val="24"/>
-        </w:rPr>
-        <w:t>FA)</w:t>
-      </w:r>
-    </w:p>
-    <w:p>
-      <w:pPr>
-        <w:rPr>
-          <w:rFonts w:ascii="Montserrat" w:hAnsi="Montserrat"/>
-          <w:sz w:val="24"/>
-          <w:szCs w:val="24"/>
-        </w:rPr>
-      </w:pPr>
-      <w:r>
-        <w:rPr>
-          <w:rFonts w:ascii="Montserrat" w:hAnsi="Montserrat"/>
-          <w:sz w:val="24"/>
-          <w:szCs w:val="24"/>
-        </w:rPr>
-        <w:t>block count = block count/width</w:t>
-      </w:r>
-    </w:p>
-    <w:p>
-      <w:pPr>
+        <w:t xml:space="preserve">Now </w:t>
+      </w:r>
+      <w:r>
         <w:rPr>
           <w:rFonts w:ascii="Montserrat" w:hAnsi="Montserrat"/>
           <w:sz w:val="24"/>
           <w:szCs w:val="24"/>
           <w:highlight w:val="green"/>
         </w:rPr>
-      </w:pPr>
+        <w:t>writes and reads are hitting when the tag is the same, but index is different</w:t>
+      </w:r>
     </w:p>
     <w:p>
       <w:pPr>
@@ -974,7 +3259,7 @@
           <w:szCs w:val="24"/>
           <w:highlight w:val="green"/>
         </w:rPr>
-        <w:t xml:space="preserve">Breaking when I up the size, </w:t>
+        <w:t>test2: hitting on first read for some reason (valid bit should be 0, so hit should be impossible)</w:t>
       </w:r>
       <w:r>
         <w:rPr>
@@ -983,104 +3268,6 @@
           <w:szCs w:val="24"/>
           <w:highlight w:val="green"/>
         </w:rPr>
-        <w:t>“Index out of range”</w:t>
-      </w:r>
-    </w:p>
-    <w:p>
-      <w:pPr>
-        <w:rPr>
-          <w:rFonts w:ascii="Montserrat" w:hAnsi="Montserrat"/>
-          <w:sz w:val="24"/>
-          <w:szCs w:val="24"/>
-        </w:rPr>
-      </w:pPr>
-    </w:p>
-    <w:p>
-      <w:pPr>
-        <w:rPr>
-          <w:rFonts w:ascii="Montserrat" w:hAnsi="Montserrat"/>
-          <w:sz w:val="24"/>
-          <w:szCs w:val="24"/>
-        </w:rPr>
-      </w:pPr>
-      <w:r>
-        <w:rPr>
-          <w:rFonts w:ascii="Montserrat" w:hAnsi="Montserrat"/>
-          <w:sz w:val="24"/>
-          <w:szCs w:val="24"/>
-          <w:highlight w:val="green"/>
-        </w:rPr>
-        <w:t>Start by running through different sizes for direct mapped cache.</w:t>
-      </w:r>
-      <w:r>
-        <w:rPr>
-          <w:rFonts w:ascii="Montserrat" w:hAnsi="Montserrat"/>
-          <w:sz w:val="24"/>
-          <w:szCs w:val="24"/>
-        </w:rPr>
-        <w:t xml:space="preserve"> Next, make the 2W, 4W, and FA. Finally, track bytes written and add in WB vs WT</w:t>
-      </w:r>
-    </w:p>
-    <w:p>
-      <w:pPr>
-        <w:rPr>
-          <w:rFonts w:ascii="Montserrat" w:hAnsi="Montserrat"/>
-          <w:sz w:val="24"/>
-          <w:szCs w:val="24"/>
-        </w:rPr>
-      </w:pPr>
-    </w:p>
-    <w:p>
-      <w:pPr>
-        <w:rPr>
-          <w:rFonts w:ascii="Montserrat" w:hAnsi="Montserrat"/>
-          <w:sz w:val="24"/>
-          <w:szCs w:val="24"/>
-        </w:rPr>
-      </w:pPr>
-      <w:r>
-        <w:rPr>
-          <w:rFonts w:ascii="Montserrat" w:hAnsi="Montserrat"/>
-          <w:sz w:val="24"/>
-          <w:szCs w:val="24"/>
-          <w:highlight w:val="green"/>
-        </w:rPr>
-        <w:t xml:space="preserve">Now </w:t>
-      </w:r>
-      <w:r>
-        <w:rPr>
-          <w:rFonts w:ascii="Montserrat" w:hAnsi="Montserrat"/>
-          <w:sz w:val="24"/>
-          <w:szCs w:val="24"/>
-          <w:highlight w:val="green"/>
-        </w:rPr>
-        <w:t>writes and reads are hitting when the tag is the same, but index is different</w:t>
-      </w:r>
-    </w:p>
-    <w:p>
-      <w:pPr>
-        <w:rPr>
-          <w:rFonts w:ascii="Montserrat" w:hAnsi="Montserrat"/>
-          <w:sz w:val="24"/>
-          <w:szCs w:val="24"/>
-        </w:rPr>
-      </w:pPr>
-      <w:r>
-        <w:rPr>
-          <w:rFonts w:ascii="Montserrat" w:hAnsi="Montserrat"/>
-          <w:sz w:val="24"/>
-          <w:szCs w:val="24"/>
-          <w:highlight w:val="green"/>
-        </w:rPr>
-        <w:t>test2: hitting on first read for some reason (valid bit should be 0, so hit should be impossible)</w:t>
-      </w:r>
-      <w:r>
-        <w:rPr>
-          <w:rFonts w:ascii="Montserrat" w:hAnsi="Montserrat"/>
-          <w:sz w:val="24"/>
-          <w:szCs w:val="24"/>
-          <w:highlight w:val="green"/>
-        </w:rPr>
         <w:t xml:space="preserve"> </w:t>
       </w:r>
       <w:r>
@@ -1319,6 +3506,7 @@
         <w:rPr>
           <w:noProof/>
         </w:rPr>
+        <w:lastRenderedPageBreak/>
         <w:drawing>
           <wp:anchor distT="0" distB="0" distL="114300" distR="114300" simplePos="0" relativeHeight="251659264" behindDoc="0" locked="0" layoutInCell="1" allowOverlap="1" wp14:anchorId="29D9D488" wp14:editId="0FF9C2EF">
             <wp:simplePos x="0" y="0"/>
@@ -1593,49 +3781,49 @@
           <w:sz w:val="24"/>
           <w:szCs w:val="24"/>
         </w:rPr>
+        <w:t>0x04000000</w:t>
+      </w:r>
+      <w:r>
+        <w:rPr>
+          <w:rFonts w:ascii="Montserrat" w:hAnsi="Montserrat"/>
+          <w:sz w:val="24"/>
+          <w:szCs w:val="24"/>
+        </w:rPr>
+        <w:t xml:space="preserve"> should be index 0, </w:t>
+      </w:r>
+      <w:r>
+        <w:rPr>
+          <w:rFonts w:ascii="Montserrat" w:hAnsi="Montserrat"/>
+          <w:sz w:val="24"/>
+          <w:szCs w:val="24"/>
+        </w:rPr>
+        <w:t>tag 65536</w:t>
+      </w:r>
+    </w:p>
+    <w:p>
+      <w:pPr>
+        <w:rPr>
+          <w:rFonts w:ascii="Montserrat" w:hAnsi="Montserrat"/>
+          <w:sz w:val="24"/>
+          <w:szCs w:val="24"/>
+        </w:rPr>
+      </w:pPr>
+    </w:p>
+    <w:p>
+      <w:pPr>
+        <w:rPr>
+          <w:rFonts w:ascii="Montserrat" w:hAnsi="Montserrat"/>
+          <w:sz w:val="24"/>
+          <w:szCs w:val="24"/>
+        </w:rPr>
+      </w:pPr>
+      <w:r>
+        <w:rPr>
+          <w:rFonts w:ascii="Montserrat" w:hAnsi="Montserrat"/>
+          <w:sz w:val="24"/>
+          <w:szCs w:val="24"/>
+        </w:rPr>
         <w:lastRenderedPageBreak/>
-        <w:t>0x04000000</w:t>
-      </w:r>
-      <w:r>
-        <w:rPr>
-          <w:rFonts w:ascii="Montserrat" w:hAnsi="Montserrat"/>
-          <w:sz w:val="24"/>
-          <w:szCs w:val="24"/>
-        </w:rPr>
-        <w:t xml:space="preserve"> should be index 0, </w:t>
-      </w:r>
-      <w:r>
-        <w:rPr>
-          <w:rFonts w:ascii="Montserrat" w:hAnsi="Montserrat"/>
-          <w:sz w:val="24"/>
-          <w:szCs w:val="24"/>
-        </w:rPr>
-        <w:t>tag 65536</w:t>
-      </w:r>
-    </w:p>
-    <w:p>
-      <w:pPr>
-        <w:rPr>
-          <w:rFonts w:ascii="Montserrat" w:hAnsi="Montserrat"/>
-          <w:sz w:val="24"/>
-          <w:szCs w:val="24"/>
-        </w:rPr>
-      </w:pPr>
-    </w:p>
-    <w:p>
-      <w:pPr>
-        <w:rPr>
-          <w:rFonts w:ascii="Montserrat" w:hAnsi="Montserrat"/>
-          <w:sz w:val="24"/>
-          <w:szCs w:val="24"/>
-        </w:rPr>
-      </w:pPr>
-      <w:r>
-        <w:rPr>
-          <w:rFonts w:ascii="Montserrat" w:hAnsi="Montserrat"/>
-          <w:sz w:val="24"/>
-          <w:szCs w:val="24"/>
-        </w:rPr>
         <w:t>In main:</w:t>
       </w:r>
     </w:p>
@@ -2287,24 +4475,24 @@
           <w:sz w:val="24"/>
           <w:szCs w:val="24"/>
         </w:rPr>
+        <w:t>Finally, read in the file and interpret “read” for read method and “write” for write method, and interpret hex address.</w:t>
+      </w:r>
+    </w:p>
+    <w:p>
+      <w:pPr>
+        <w:rPr>
+          <w:rFonts w:ascii="Montserrat" w:hAnsi="Montserrat"/>
+          <w:sz w:val="24"/>
+          <w:szCs w:val="24"/>
+        </w:rPr>
+      </w:pPr>
+      <w:r>
+        <w:rPr>
+          <w:rFonts w:ascii="Montserrat" w:hAnsi="Montserrat"/>
+          <w:sz w:val="24"/>
+          <w:szCs w:val="24"/>
+        </w:rPr>
         <w:lastRenderedPageBreak/>
-        <w:t>Finally, read in the file and interpret “read” for read method and “write” for write method, and interpret hex address.</w:t>
-      </w:r>
-    </w:p>
-    <w:p>
-      <w:pPr>
-        <w:rPr>
-          <w:rFonts w:ascii="Montserrat" w:hAnsi="Montserrat"/>
-          <w:sz w:val="24"/>
-          <w:szCs w:val="24"/>
-        </w:rPr>
-      </w:pPr>
-      <w:r>
-        <w:rPr>
-          <w:rFonts w:ascii="Montserrat" w:hAnsi="Montserrat"/>
-          <w:sz w:val="24"/>
-          <w:szCs w:val="24"/>
-        </w:rPr>
         <w:t xml:space="preserve">Then we need to track certain things, </w:t>
       </w:r>
       <w:r>

</xml_diff>